<commit_message>
Danh sách, chức năng của các màn hình
</commit_message>
<xml_diff>
--- a/03_Design/DesignDocument.docx
+++ b/03_Design/DesignDocument.docx
@@ -4363,8 +4363,2119 @@
           </wp:inline>
         </w:drawing>
       </w:r>
+    </w:p>
+    <w:p>
+      <w:pPr>
+        <w:ind w:left="360"/>
+        <w:rPr>
+          <w:rFonts w:ascii="Arial" w:hAnsi="Arial" w:cs="Arial"/>
+          <w:sz w:val="28"/>
+          <w:szCs w:val="28"/>
+        </w:rPr>
+      </w:pPr>
+    </w:p>
+    <w:p>
+      <w:pPr>
+        <w:pStyle w:val="oancuaDanhsach"/>
+        <w:numPr>
+          <w:ilvl w:val="0"/>
+          <w:numId w:val="33"/>
+        </w:numPr>
+        <w:rPr>
+          <w:rFonts w:ascii="Arial" w:hAnsi="Arial" w:cs="Arial"/>
+          <w:sz w:val="28"/>
+          <w:szCs w:val="28"/>
+        </w:rPr>
+      </w:pPr>
+      <w:r>
+        <w:rPr>
+          <w:rFonts w:ascii="Arial" w:hAnsi="Arial" w:cs="Arial"/>
+          <w:sz w:val="28"/>
+          <w:szCs w:val="28"/>
+        </w:rPr>
+        <w:lastRenderedPageBreak/>
+        <w:t xml:space="preserve">Danh sách các màn hình: </w:t>
+      </w:r>
+    </w:p>
+    <w:tbl>
+      <w:tblPr>
+        <w:tblStyle w:val="LiBang"/>
+        <w:tblW w:w="10165" w:type="dxa"/>
+        <w:tblLook w:val="04A0" w:firstRow="1" w:lastRow="0" w:firstColumn="1" w:lastColumn="0" w:noHBand="0" w:noVBand="1"/>
+      </w:tblPr>
+      <w:tblGrid>
+        <w:gridCol w:w="1750"/>
+        <w:gridCol w:w="2148"/>
+        <w:gridCol w:w="1904"/>
+        <w:gridCol w:w="4363"/>
+      </w:tblGrid>
+      <w:tr>
+        <w:tc>
+          <w:tcPr>
+            <w:tcW w:w="821" w:type="dxa"/>
+            <w:vAlign w:val="center"/>
+          </w:tcPr>
+          <w:p>
+            <w:pPr>
+              <w:pStyle w:val="oancuaDanhsach"/>
+              <w:numPr>
+                <w:ilvl w:val="0"/>
+                <w:numId w:val="33"/>
+              </w:numPr>
+              <w:tabs>
+                <w:tab w:val="center" w:pos="4680"/>
+                <w:tab w:val="right" w:pos="9360"/>
+              </w:tabs>
+              <w:rPr>
+                <w:rFonts w:ascii="Arial" w:hAnsi="Arial" w:cs="Arial"/>
+                <w:sz w:val="24"/>
+                <w:szCs w:val="24"/>
+              </w:rPr>
+            </w:pPr>
+            <w:r>
+              <w:rPr>
+                <w:rFonts w:ascii="Arial" w:hAnsi="Arial" w:cs="Arial"/>
+                <w:sz w:val="24"/>
+                <w:szCs w:val="24"/>
+              </w:rPr>
+              <w:t>STT</w:t>
+            </w:r>
+          </w:p>
+        </w:tc>
+        <w:tc>
+          <w:tcPr>
+            <w:tcW w:w="2387" w:type="dxa"/>
+            <w:vAlign w:val="center"/>
+          </w:tcPr>
+          <w:p>
+            <w:pPr>
+              <w:rPr>
+                <w:rFonts w:ascii="Arial" w:hAnsi="Arial" w:cs="Arial"/>
+                <w:sz w:val="24"/>
+                <w:szCs w:val="24"/>
+              </w:rPr>
+            </w:pPr>
+            <w:r>
+              <w:rPr>
+                <w:rFonts w:ascii="Arial" w:hAnsi="Arial" w:cs="Arial"/>
+                <w:sz w:val="24"/>
+                <w:szCs w:val="24"/>
+              </w:rPr>
+              <w:t>Màn hình</w:t>
+            </w:r>
+          </w:p>
+        </w:tc>
+        <w:tc>
+          <w:tcPr>
+            <w:tcW w:w="2007" w:type="dxa"/>
+            <w:vAlign w:val="center"/>
+          </w:tcPr>
+          <w:p>
+            <w:pPr>
+              <w:rPr>
+                <w:rFonts w:ascii="Arial" w:hAnsi="Arial" w:cs="Arial"/>
+                <w:sz w:val="24"/>
+                <w:szCs w:val="24"/>
+              </w:rPr>
+            </w:pPr>
+            <w:r>
+              <w:rPr>
+                <w:rFonts w:ascii="Arial" w:hAnsi="Arial" w:cs="Arial"/>
+                <w:sz w:val="24"/>
+                <w:szCs w:val="24"/>
+              </w:rPr>
+              <w:t>Loại màn hình</w:t>
+            </w:r>
+          </w:p>
+        </w:tc>
+        <w:tc>
+          <w:tcPr>
+            <w:tcW w:w="4950" w:type="dxa"/>
+            <w:vAlign w:val="center"/>
+          </w:tcPr>
+          <w:p>
+            <w:pPr>
+              <w:rPr>
+                <w:rFonts w:ascii="Arial" w:hAnsi="Arial" w:cs="Arial"/>
+                <w:sz w:val="24"/>
+                <w:szCs w:val="24"/>
+              </w:rPr>
+            </w:pPr>
+            <w:r>
+              <w:rPr>
+                <w:rFonts w:ascii="Arial" w:hAnsi="Arial" w:cs="Arial"/>
+                <w:sz w:val="24"/>
+                <w:szCs w:val="24"/>
+              </w:rPr>
+              <w:t>Chức năng</w:t>
+            </w:r>
+          </w:p>
+        </w:tc>
+      </w:tr>
+      <w:tr>
+        <w:trPr>
+          <w:trHeight w:val="512"/>
+        </w:trPr>
+        <w:tc>
+          <w:tcPr>
+            <w:tcW w:w="821" w:type="dxa"/>
+            <w:vAlign w:val="center"/>
+          </w:tcPr>
+          <w:p>
+            <w:pPr>
+              <w:rPr>
+                <w:rFonts w:ascii="Arial" w:hAnsi="Arial" w:cs="Arial"/>
+                <w:sz w:val="24"/>
+                <w:szCs w:val="24"/>
+              </w:rPr>
+            </w:pPr>
+            <w:r>
+              <w:rPr>
+                <w:rFonts w:ascii="Arial" w:hAnsi="Arial" w:cs="Arial"/>
+                <w:sz w:val="24"/>
+                <w:szCs w:val="24"/>
+              </w:rPr>
+              <w:t>1</w:t>
+            </w:r>
+          </w:p>
+        </w:tc>
+        <w:tc>
+          <w:tcPr>
+            <w:tcW w:w="2387" w:type="dxa"/>
+            <w:vAlign w:val="center"/>
+          </w:tcPr>
+          <w:p>
+            <w:pPr>
+              <w:rPr>
+                <w:rFonts w:ascii="Arial" w:hAnsi="Arial" w:cs="Arial"/>
+                <w:sz w:val="24"/>
+                <w:szCs w:val="24"/>
+              </w:rPr>
+            </w:pPr>
+            <w:r>
+              <w:rPr>
+                <w:rFonts w:ascii="Arial" w:hAnsi="Arial" w:cs="Arial"/>
+                <w:sz w:val="24"/>
+                <w:szCs w:val="24"/>
+              </w:rPr>
+              <w:t>Màn hình chính</w:t>
+            </w:r>
+          </w:p>
+        </w:tc>
+        <w:tc>
+          <w:tcPr>
+            <w:tcW w:w="2007" w:type="dxa"/>
+            <w:vAlign w:val="center"/>
+          </w:tcPr>
+          <w:p>
+            <w:pPr>
+              <w:rPr>
+                <w:rFonts w:ascii="Arial" w:hAnsi="Arial" w:cs="Arial"/>
+                <w:sz w:val="24"/>
+                <w:szCs w:val="24"/>
+              </w:rPr>
+            </w:pPr>
+            <w:r>
+              <w:rPr>
+                <w:rFonts w:ascii="Arial" w:hAnsi="Arial" w:cs="Arial"/>
+                <w:sz w:val="24"/>
+                <w:szCs w:val="24"/>
+              </w:rPr>
+              <w:t>Màn hình chọn chức năg</w:t>
+            </w:r>
+          </w:p>
+        </w:tc>
+        <w:tc>
+          <w:tcPr>
+            <w:tcW w:w="4950" w:type="dxa"/>
+            <w:vAlign w:val="center"/>
+          </w:tcPr>
+          <w:p>
+            <w:pPr>
+              <w:rPr>
+                <w:rFonts w:ascii="Arial" w:hAnsi="Arial" w:cs="Arial"/>
+                <w:sz w:val="24"/>
+                <w:szCs w:val="24"/>
+              </w:rPr>
+            </w:pPr>
+            <w:r>
+              <w:rPr>
+                <w:rFonts w:ascii="Arial" w:hAnsi="Arial" w:cs="Arial"/>
+                <w:sz w:val="24"/>
+                <w:szCs w:val="24"/>
+              </w:rPr>
+              <w:t>Cho phép chọn 1 trong các chức năng đăng nhập,tra cứu thoát</w:t>
+            </w:r>
+          </w:p>
+        </w:tc>
+      </w:tr>
+      <w:tr>
+        <w:trPr>
+          <w:trHeight w:val="512"/>
+        </w:trPr>
+        <w:tc>
+          <w:tcPr>
+            <w:tcW w:w="821" w:type="dxa"/>
+            <w:vAlign w:val="center"/>
+          </w:tcPr>
+          <w:p>
+            <w:pPr>
+              <w:rPr>
+                <w:rFonts w:ascii="Arial" w:hAnsi="Arial" w:cs="Arial"/>
+                <w:sz w:val="24"/>
+                <w:szCs w:val="24"/>
+              </w:rPr>
+            </w:pPr>
+            <w:r>
+              <w:rPr>
+                <w:rFonts w:ascii="Arial" w:hAnsi="Arial" w:cs="Arial"/>
+                <w:sz w:val="24"/>
+                <w:szCs w:val="24"/>
+              </w:rPr>
+              <w:t>2</w:t>
+            </w:r>
+          </w:p>
+        </w:tc>
+        <w:tc>
+          <w:tcPr>
+            <w:tcW w:w="2387" w:type="dxa"/>
+            <w:vAlign w:val="center"/>
+          </w:tcPr>
+          <w:p>
+            <w:pPr>
+              <w:rPr>
+                <w:rFonts w:ascii="Arial" w:hAnsi="Arial" w:cs="Arial"/>
+                <w:sz w:val="24"/>
+                <w:szCs w:val="24"/>
+              </w:rPr>
+            </w:pPr>
+            <w:r>
+              <w:rPr>
+                <w:rFonts w:ascii="Arial" w:hAnsi="Arial" w:cs="Arial"/>
+                <w:sz w:val="24"/>
+                <w:szCs w:val="24"/>
+              </w:rPr>
+              <w:t>Màn hình đăng nhập</w:t>
+            </w:r>
+          </w:p>
+        </w:tc>
+        <w:tc>
+          <w:tcPr>
+            <w:tcW w:w="2007" w:type="dxa"/>
+            <w:vAlign w:val="center"/>
+          </w:tcPr>
+          <w:p>
+            <w:pPr>
+              <w:rPr>
+                <w:rFonts w:ascii="Arial" w:hAnsi="Arial" w:cs="Arial"/>
+                <w:sz w:val="24"/>
+                <w:szCs w:val="24"/>
+              </w:rPr>
+            </w:pPr>
+            <w:r>
+              <w:rPr>
+                <w:rFonts w:ascii="Arial" w:hAnsi="Arial" w:cs="Arial"/>
+                <w:sz w:val="24"/>
+                <w:szCs w:val="24"/>
+              </w:rPr>
+              <w:t>Màn hình nhập liệu</w:t>
+            </w:r>
+          </w:p>
+        </w:tc>
+        <w:tc>
+          <w:tcPr>
+            <w:tcW w:w="4950" w:type="dxa"/>
+            <w:vAlign w:val="center"/>
+          </w:tcPr>
+          <w:p>
+            <w:pPr>
+              <w:rPr>
+                <w:rFonts w:ascii="Arial" w:hAnsi="Arial" w:cs="Arial"/>
+                <w:sz w:val="24"/>
+                <w:szCs w:val="24"/>
+              </w:rPr>
+            </w:pPr>
+            <w:r>
+              <w:rPr>
+                <w:rFonts w:ascii="Arial" w:hAnsi="Arial" w:cs="Arial"/>
+                <w:sz w:val="24"/>
+                <w:szCs w:val="24"/>
+              </w:rPr>
+              <w:t>Cho phép nhập tài khoản mật khẩu, khi đăng nhâp thành công chuyển qua màn hình các chưng năng của quản lí, khi không thành công sẽ báo lỗi và thực hiện đăng nhập lại</w:t>
+            </w:r>
+          </w:p>
+        </w:tc>
+      </w:tr>
+      <w:tr>
+        <w:trPr>
+          <w:trHeight w:val="512"/>
+        </w:trPr>
+        <w:tc>
+          <w:tcPr>
+            <w:tcW w:w="821" w:type="dxa"/>
+            <w:vAlign w:val="center"/>
+          </w:tcPr>
+          <w:p>
+            <w:pPr>
+              <w:rPr>
+                <w:rFonts w:ascii="Arial" w:hAnsi="Arial" w:cs="Arial"/>
+                <w:sz w:val="24"/>
+                <w:szCs w:val="24"/>
+              </w:rPr>
+            </w:pPr>
+            <w:r>
+              <w:rPr>
+                <w:rFonts w:ascii="Arial" w:hAnsi="Arial" w:cs="Arial"/>
+                <w:sz w:val="24"/>
+                <w:szCs w:val="24"/>
+              </w:rPr>
+              <w:t>3</w:t>
+            </w:r>
+          </w:p>
+        </w:tc>
+        <w:tc>
+          <w:tcPr>
+            <w:tcW w:w="2387" w:type="dxa"/>
+            <w:vAlign w:val="center"/>
+          </w:tcPr>
+          <w:p>
+            <w:pPr>
+              <w:rPr>
+                <w:rFonts w:ascii="Arial" w:hAnsi="Arial" w:cs="Arial"/>
+                <w:sz w:val="24"/>
+                <w:szCs w:val="24"/>
+              </w:rPr>
+            </w:pPr>
+            <w:r>
+              <w:rPr>
+                <w:rFonts w:ascii="Arial" w:hAnsi="Arial" w:cs="Arial"/>
+                <w:sz w:val="24"/>
+                <w:szCs w:val="24"/>
+              </w:rPr>
+              <w:t>Màn hình chọn chức năng của quản lý</w:t>
+            </w:r>
+          </w:p>
+        </w:tc>
+        <w:tc>
+          <w:tcPr>
+            <w:tcW w:w="2007" w:type="dxa"/>
+            <w:vAlign w:val="center"/>
+          </w:tcPr>
+          <w:p>
+            <w:pPr>
+              <w:rPr>
+                <w:rFonts w:ascii="Arial" w:hAnsi="Arial" w:cs="Arial"/>
+                <w:sz w:val="24"/>
+                <w:szCs w:val="24"/>
+              </w:rPr>
+            </w:pPr>
+            <w:r>
+              <w:rPr>
+                <w:rFonts w:ascii="Arial" w:hAnsi="Arial" w:cs="Arial"/>
+                <w:sz w:val="24"/>
+                <w:szCs w:val="24"/>
+              </w:rPr>
+              <w:t>Màn hình chọn chức năg</w:t>
+            </w:r>
+          </w:p>
+        </w:tc>
+        <w:tc>
+          <w:tcPr>
+            <w:tcW w:w="4950" w:type="dxa"/>
+            <w:vAlign w:val="center"/>
+          </w:tcPr>
+          <w:p>
+            <w:pPr>
+              <w:rPr>
+                <w:rFonts w:ascii="Arial" w:hAnsi="Arial" w:cs="Arial"/>
+                <w:sz w:val="24"/>
+                <w:szCs w:val="24"/>
+              </w:rPr>
+            </w:pPr>
+            <w:r>
+              <w:rPr>
+                <w:rFonts w:ascii="Arial" w:hAnsi="Arial" w:cs="Arial"/>
+                <w:sz w:val="24"/>
+                <w:szCs w:val="24"/>
+              </w:rPr>
+              <w:t>Cho phép chọn và thực hiện căc chức năng khi đăng nhập thành công</w:t>
+            </w:r>
+          </w:p>
+        </w:tc>
+      </w:tr>
+      <w:tr>
+        <w:trPr>
+          <w:trHeight w:val="530"/>
+        </w:trPr>
+        <w:tc>
+          <w:tcPr>
+            <w:tcW w:w="821" w:type="dxa"/>
+            <w:vAlign w:val="center"/>
+          </w:tcPr>
+          <w:p>
+            <w:pPr>
+              <w:rPr>
+                <w:rFonts w:ascii="Arial" w:hAnsi="Arial" w:cs="Arial"/>
+                <w:sz w:val="24"/>
+                <w:szCs w:val="24"/>
+              </w:rPr>
+            </w:pPr>
+            <w:r>
+              <w:rPr>
+                <w:rFonts w:ascii="Arial" w:hAnsi="Arial" w:cs="Arial"/>
+                <w:sz w:val="24"/>
+                <w:szCs w:val="24"/>
+              </w:rPr>
+              <w:t>4</w:t>
+            </w:r>
+          </w:p>
+        </w:tc>
+        <w:tc>
+          <w:tcPr>
+            <w:tcW w:w="2387" w:type="dxa"/>
+            <w:vAlign w:val="center"/>
+          </w:tcPr>
+          <w:p>
+            <w:pPr>
+              <w:rPr>
+                <w:rFonts w:ascii="Arial" w:hAnsi="Arial" w:cs="Arial"/>
+                <w:sz w:val="24"/>
+                <w:szCs w:val="24"/>
+              </w:rPr>
+            </w:pPr>
+            <w:r>
+              <w:rPr>
+                <w:rFonts w:ascii="Arial" w:hAnsi="Arial" w:cs="Arial"/>
+                <w:sz w:val="24"/>
+                <w:szCs w:val="24"/>
+              </w:rPr>
+              <w:t>Màn hình nhập danh sách trọng tài</w:t>
+            </w:r>
+          </w:p>
+        </w:tc>
+        <w:tc>
+          <w:tcPr>
+            <w:tcW w:w="2007" w:type="dxa"/>
+            <w:vAlign w:val="center"/>
+          </w:tcPr>
+          <w:p>
+            <w:pPr>
+              <w:rPr>
+                <w:rFonts w:ascii="Arial" w:hAnsi="Arial" w:cs="Arial"/>
+                <w:sz w:val="24"/>
+                <w:szCs w:val="24"/>
+              </w:rPr>
+            </w:pPr>
+            <w:r>
+              <w:rPr>
+                <w:rFonts w:ascii="Arial" w:hAnsi="Arial" w:cs="Arial"/>
+                <w:sz w:val="24"/>
+                <w:szCs w:val="24"/>
+              </w:rPr>
+              <w:t>Màn hình nhập liệu</w:t>
+            </w:r>
+          </w:p>
+        </w:tc>
+        <w:tc>
+          <w:tcPr>
+            <w:tcW w:w="4950" w:type="dxa"/>
+            <w:vAlign w:val="center"/>
+          </w:tcPr>
+          <w:p>
+            <w:pPr>
+              <w:rPr>
+                <w:rFonts w:ascii="Arial" w:hAnsi="Arial" w:cs="Arial"/>
+                <w:sz w:val="24"/>
+                <w:szCs w:val="24"/>
+              </w:rPr>
+            </w:pPr>
+            <w:r>
+              <w:rPr>
+                <w:rFonts w:ascii="Arial" w:hAnsi="Arial" w:cs="Arial"/>
+                <w:sz w:val="24"/>
+                <w:szCs w:val="24"/>
+              </w:rPr>
+              <w:t>Cho phép nhập trọng tài rồi thêm vào danh sách trọng tài</w:t>
+            </w:r>
+          </w:p>
+        </w:tc>
+      </w:tr>
+      <w:tr>
+        <w:trPr>
+          <w:trHeight w:val="1277"/>
+        </w:trPr>
+        <w:tc>
+          <w:tcPr>
+            <w:tcW w:w="821" w:type="dxa"/>
+            <w:vAlign w:val="center"/>
+          </w:tcPr>
+          <w:p>
+            <w:pPr>
+              <w:rPr>
+                <w:rFonts w:ascii="Arial" w:hAnsi="Arial" w:cs="Arial"/>
+                <w:sz w:val="24"/>
+                <w:szCs w:val="24"/>
+              </w:rPr>
+            </w:pPr>
+            <w:r>
+              <w:rPr>
+                <w:rFonts w:ascii="Arial" w:hAnsi="Arial" w:cs="Arial"/>
+                <w:sz w:val="24"/>
+                <w:szCs w:val="24"/>
+              </w:rPr>
+              <w:t>5</w:t>
+            </w:r>
+          </w:p>
+        </w:tc>
+        <w:tc>
+          <w:tcPr>
+            <w:tcW w:w="2387" w:type="dxa"/>
+            <w:vAlign w:val="center"/>
+          </w:tcPr>
+          <w:p>
+            <w:pPr>
+              <w:rPr>
+                <w:rFonts w:ascii="Arial" w:hAnsi="Arial" w:cs="Arial"/>
+                <w:sz w:val="24"/>
+                <w:szCs w:val="24"/>
+              </w:rPr>
+            </w:pPr>
+            <w:r>
+              <w:rPr>
+                <w:rFonts w:ascii="Arial" w:hAnsi="Arial" w:cs="Arial"/>
+                <w:sz w:val="24"/>
+                <w:szCs w:val="24"/>
+              </w:rPr>
+              <w:t>Màn hình phân bố trọng tài trước trận đấu</w:t>
+            </w:r>
+          </w:p>
+          <w:p>
+            <w:pPr>
+              <w:rPr>
+                <w:rFonts w:ascii="Arial" w:hAnsi="Arial" w:cs="Arial"/>
+                <w:sz w:val="24"/>
+                <w:szCs w:val="24"/>
+              </w:rPr>
+            </w:pPr>
+          </w:p>
+        </w:tc>
+        <w:tc>
+          <w:tcPr>
+            <w:tcW w:w="2007" w:type="dxa"/>
+            <w:vAlign w:val="center"/>
+          </w:tcPr>
+          <w:p>
+            <w:pPr>
+              <w:rPr>
+                <w:rFonts w:ascii="Arial" w:hAnsi="Arial" w:cs="Arial"/>
+                <w:sz w:val="24"/>
+                <w:szCs w:val="24"/>
+              </w:rPr>
+            </w:pPr>
+            <w:r>
+              <w:rPr>
+                <w:rFonts w:ascii="Arial" w:hAnsi="Arial" w:cs="Arial"/>
+                <w:sz w:val="24"/>
+                <w:szCs w:val="24"/>
+              </w:rPr>
+              <w:t>Màn hình nhập liệu</w:t>
+            </w:r>
+          </w:p>
+        </w:tc>
+        <w:tc>
+          <w:tcPr>
+            <w:tcW w:w="4950" w:type="dxa"/>
+            <w:vAlign w:val="center"/>
+          </w:tcPr>
+          <w:p>
+            <w:pPr>
+              <w:rPr>
+                <w:rFonts w:ascii="Arial" w:hAnsi="Arial" w:cs="Arial"/>
+                <w:sz w:val="24"/>
+                <w:szCs w:val="24"/>
+              </w:rPr>
+            </w:pPr>
+            <w:r>
+              <w:rPr>
+                <w:rFonts w:ascii="Arial" w:hAnsi="Arial" w:cs="Arial"/>
+                <w:sz w:val="24"/>
+                <w:szCs w:val="24"/>
+              </w:rPr>
+              <w:t>Cho phép chọn danh sách các trọng tài điều khiển từng trận đấu</w:t>
+            </w:r>
+          </w:p>
+        </w:tc>
+      </w:tr>
+      <w:tr>
+        <w:trPr>
+          <w:trHeight w:val="530"/>
+        </w:trPr>
+        <w:tc>
+          <w:tcPr>
+            <w:tcW w:w="821" w:type="dxa"/>
+            <w:vAlign w:val="center"/>
+          </w:tcPr>
+          <w:p>
+            <w:pPr>
+              <w:rPr>
+                <w:rFonts w:ascii="Arial" w:hAnsi="Arial" w:cs="Arial"/>
+                <w:sz w:val="24"/>
+                <w:szCs w:val="24"/>
+              </w:rPr>
+            </w:pPr>
+            <w:r>
+              <w:rPr>
+                <w:rFonts w:ascii="Arial" w:hAnsi="Arial" w:cs="Arial"/>
+                <w:sz w:val="24"/>
+                <w:szCs w:val="24"/>
+              </w:rPr>
+              <w:t>6</w:t>
+            </w:r>
+          </w:p>
+        </w:tc>
+        <w:tc>
+          <w:tcPr>
+            <w:tcW w:w="2387" w:type="dxa"/>
+            <w:vAlign w:val="center"/>
+          </w:tcPr>
+          <w:p>
+            <w:pPr>
+              <w:rPr>
+                <w:rFonts w:ascii="Arial" w:hAnsi="Arial" w:cs="Arial"/>
+                <w:sz w:val="24"/>
+                <w:szCs w:val="24"/>
+              </w:rPr>
+            </w:pPr>
+            <w:r>
+              <w:rPr>
+                <w:rFonts w:ascii="Arial" w:hAnsi="Arial" w:cs="Arial"/>
+                <w:sz w:val="24"/>
+                <w:szCs w:val="24"/>
+              </w:rPr>
+              <w:t>Màn hình thay đổi luật thì đấu</w:t>
+            </w:r>
+          </w:p>
+        </w:tc>
+        <w:tc>
+          <w:tcPr>
+            <w:tcW w:w="2007" w:type="dxa"/>
+            <w:vAlign w:val="center"/>
+          </w:tcPr>
+          <w:p>
+            <w:pPr>
+              <w:rPr>
+                <w:rFonts w:ascii="Arial" w:hAnsi="Arial" w:cs="Arial"/>
+                <w:sz w:val="24"/>
+                <w:szCs w:val="24"/>
+              </w:rPr>
+            </w:pPr>
+            <w:r>
+              <w:rPr>
+                <w:rFonts w:ascii="Arial" w:hAnsi="Arial" w:cs="Arial"/>
+                <w:sz w:val="24"/>
+                <w:szCs w:val="24"/>
+              </w:rPr>
+              <w:t>Màn hình nhập liệu</w:t>
+            </w:r>
+          </w:p>
+        </w:tc>
+        <w:tc>
+          <w:tcPr>
+            <w:tcW w:w="4950" w:type="dxa"/>
+            <w:vAlign w:val="center"/>
+          </w:tcPr>
+          <w:p>
+            <w:pPr>
+              <w:rPr>
+                <w:rFonts w:ascii="Arial" w:hAnsi="Arial" w:cs="Arial"/>
+                <w:sz w:val="24"/>
+                <w:szCs w:val="24"/>
+              </w:rPr>
+            </w:pPr>
+            <w:r>
+              <w:rPr>
+                <w:rFonts w:ascii="Arial" w:hAnsi="Arial" w:cs="Arial"/>
+                <w:sz w:val="24"/>
+                <w:szCs w:val="24"/>
+              </w:rPr>
+              <w:t>Cho phép chỉnh sửa luật thi đấu</w:t>
+            </w:r>
+          </w:p>
+        </w:tc>
+      </w:tr>
+      <w:tr>
+        <w:trPr>
+          <w:trHeight w:val="530"/>
+        </w:trPr>
+        <w:tc>
+          <w:tcPr>
+            <w:tcW w:w="821" w:type="dxa"/>
+            <w:vAlign w:val="center"/>
+          </w:tcPr>
+          <w:p>
+            <w:pPr>
+              <w:rPr>
+                <w:rFonts w:ascii="Arial" w:hAnsi="Arial" w:cs="Arial"/>
+                <w:sz w:val="24"/>
+                <w:szCs w:val="24"/>
+              </w:rPr>
+            </w:pPr>
+            <w:r>
+              <w:rPr>
+                <w:rFonts w:ascii="Arial" w:hAnsi="Arial" w:cs="Arial"/>
+                <w:sz w:val="24"/>
+                <w:szCs w:val="24"/>
+              </w:rPr>
+              <w:t>7</w:t>
+            </w:r>
+          </w:p>
+        </w:tc>
+        <w:tc>
+          <w:tcPr>
+            <w:tcW w:w="2387" w:type="dxa"/>
+            <w:vAlign w:val="center"/>
+          </w:tcPr>
+          <w:p>
+            <w:pPr>
+              <w:rPr>
+                <w:rFonts w:ascii="Arial" w:hAnsi="Arial" w:cs="Arial"/>
+                <w:sz w:val="24"/>
+                <w:szCs w:val="24"/>
+              </w:rPr>
+            </w:pPr>
+            <w:r>
+              <w:rPr>
+                <w:rFonts w:ascii="Arial" w:hAnsi="Arial" w:cs="Arial"/>
+                <w:sz w:val="24"/>
+                <w:szCs w:val="24"/>
+              </w:rPr>
+              <w:t>Màn hình chỉnh sửa đội bóng</w:t>
+            </w:r>
+          </w:p>
+        </w:tc>
+        <w:tc>
+          <w:tcPr>
+            <w:tcW w:w="2007" w:type="dxa"/>
+            <w:vAlign w:val="center"/>
+          </w:tcPr>
+          <w:p>
+            <w:pPr>
+              <w:rPr>
+                <w:rFonts w:ascii="Arial" w:hAnsi="Arial" w:cs="Arial"/>
+                <w:sz w:val="24"/>
+                <w:szCs w:val="24"/>
+              </w:rPr>
+            </w:pPr>
+            <w:r>
+              <w:rPr>
+                <w:rFonts w:ascii="Arial" w:hAnsi="Arial" w:cs="Arial"/>
+                <w:sz w:val="24"/>
+                <w:szCs w:val="24"/>
+              </w:rPr>
+              <w:t>Màn hình nhập liệu</w:t>
+            </w:r>
+          </w:p>
+        </w:tc>
+        <w:tc>
+          <w:tcPr>
+            <w:tcW w:w="4950" w:type="dxa"/>
+            <w:vAlign w:val="center"/>
+          </w:tcPr>
+          <w:p>
+            <w:pPr>
+              <w:rPr>
+                <w:rFonts w:ascii="Arial" w:hAnsi="Arial" w:cs="Arial"/>
+                <w:sz w:val="24"/>
+                <w:szCs w:val="24"/>
+              </w:rPr>
+            </w:pPr>
+            <w:r>
+              <w:rPr>
+                <w:rFonts w:ascii="Arial" w:hAnsi="Arial" w:cs="Arial"/>
+                <w:sz w:val="24"/>
+                <w:szCs w:val="24"/>
+              </w:rPr>
+              <w:t>Cho phép thay đổi thông tin của của các đội bóng</w:t>
+            </w:r>
+          </w:p>
+        </w:tc>
+      </w:tr>
+      <w:tr>
+        <w:trPr>
+          <w:trHeight w:val="530"/>
+        </w:trPr>
+        <w:tc>
+          <w:tcPr>
+            <w:tcW w:w="821" w:type="dxa"/>
+            <w:vAlign w:val="center"/>
+          </w:tcPr>
+          <w:p>
+            <w:pPr>
+              <w:rPr>
+                <w:rFonts w:ascii="Arial" w:hAnsi="Arial" w:cs="Arial"/>
+                <w:sz w:val="24"/>
+                <w:szCs w:val="24"/>
+              </w:rPr>
+            </w:pPr>
+            <w:r>
+              <w:rPr>
+                <w:rFonts w:ascii="Arial" w:hAnsi="Arial" w:cs="Arial"/>
+                <w:sz w:val="24"/>
+                <w:szCs w:val="24"/>
+              </w:rPr>
+              <w:t>8</w:t>
+            </w:r>
+          </w:p>
+        </w:tc>
+        <w:tc>
+          <w:tcPr>
+            <w:tcW w:w="2387" w:type="dxa"/>
+            <w:vAlign w:val="center"/>
+          </w:tcPr>
+          <w:p>
+            <w:pPr>
+              <w:rPr>
+                <w:rFonts w:ascii="Arial" w:hAnsi="Arial" w:cs="Arial"/>
+                <w:sz w:val="24"/>
+                <w:szCs w:val="24"/>
+              </w:rPr>
+            </w:pPr>
+            <w:r>
+              <w:rPr>
+                <w:rFonts w:ascii="Arial" w:hAnsi="Arial" w:cs="Arial"/>
+                <w:sz w:val="24"/>
+                <w:szCs w:val="24"/>
+              </w:rPr>
+              <w:t>Màn hình nhập kết quả thi đấu</w:t>
+            </w:r>
+          </w:p>
+        </w:tc>
+        <w:tc>
+          <w:tcPr>
+            <w:tcW w:w="2007" w:type="dxa"/>
+            <w:vAlign w:val="center"/>
+          </w:tcPr>
+          <w:p>
+            <w:pPr>
+              <w:rPr>
+                <w:rFonts w:ascii="Arial" w:hAnsi="Arial" w:cs="Arial"/>
+                <w:sz w:val="24"/>
+                <w:szCs w:val="24"/>
+              </w:rPr>
+            </w:pPr>
+            <w:r>
+              <w:rPr>
+                <w:rFonts w:ascii="Arial" w:hAnsi="Arial" w:cs="Arial"/>
+                <w:sz w:val="24"/>
+                <w:szCs w:val="24"/>
+              </w:rPr>
+              <w:t>Màn hình nhập liệu</w:t>
+            </w:r>
+          </w:p>
+        </w:tc>
+        <w:tc>
+          <w:tcPr>
+            <w:tcW w:w="4950" w:type="dxa"/>
+            <w:vAlign w:val="center"/>
+          </w:tcPr>
+          <w:p>
+            <w:pPr>
+              <w:rPr>
+                <w:rFonts w:ascii="Arial" w:hAnsi="Arial" w:cs="Arial"/>
+                <w:sz w:val="24"/>
+                <w:szCs w:val="24"/>
+              </w:rPr>
+            </w:pPr>
+            <w:r>
+              <w:rPr>
+                <w:rFonts w:ascii="Arial" w:hAnsi="Arial" w:cs="Arial"/>
+                <w:sz w:val="24"/>
+                <w:szCs w:val="24"/>
+              </w:rPr>
+              <w:t>Cho phép nhập vào kết quả của trận đấu</w:t>
+            </w:r>
+          </w:p>
+        </w:tc>
+      </w:tr>
+      <w:tr>
+        <w:trPr>
+          <w:trHeight w:val="530"/>
+        </w:trPr>
+        <w:tc>
+          <w:tcPr>
+            <w:tcW w:w="821" w:type="dxa"/>
+            <w:vAlign w:val="center"/>
+          </w:tcPr>
+          <w:p>
+            <w:pPr>
+              <w:rPr>
+                <w:rFonts w:ascii="Arial" w:hAnsi="Arial" w:cs="Arial"/>
+                <w:sz w:val="24"/>
+                <w:szCs w:val="24"/>
+              </w:rPr>
+            </w:pPr>
+            <w:r>
+              <w:rPr>
+                <w:rFonts w:ascii="Arial" w:hAnsi="Arial" w:cs="Arial"/>
+                <w:sz w:val="24"/>
+                <w:szCs w:val="24"/>
+              </w:rPr>
+              <w:t>9</w:t>
+            </w:r>
+          </w:p>
+        </w:tc>
+        <w:tc>
+          <w:tcPr>
+            <w:tcW w:w="2387" w:type="dxa"/>
+            <w:vAlign w:val="center"/>
+          </w:tcPr>
+          <w:p>
+            <w:pPr>
+              <w:rPr>
+                <w:rFonts w:ascii="Arial" w:hAnsi="Arial" w:cs="Arial"/>
+                <w:sz w:val="24"/>
+                <w:szCs w:val="24"/>
+              </w:rPr>
+            </w:pPr>
+            <w:r>
+              <w:rPr>
+                <w:rFonts w:ascii="Arial" w:hAnsi="Arial" w:cs="Arial"/>
+                <w:sz w:val="24"/>
+                <w:szCs w:val="24"/>
+              </w:rPr>
+              <w:t>Màn hình thống kê  trước trận đấu</w:t>
+            </w:r>
+          </w:p>
+        </w:tc>
+        <w:tc>
+          <w:tcPr>
+            <w:tcW w:w="2007" w:type="dxa"/>
+            <w:vAlign w:val="center"/>
+          </w:tcPr>
+          <w:p>
+            <w:pPr>
+              <w:rPr>
+                <w:rFonts w:ascii="Arial" w:hAnsi="Arial" w:cs="Arial"/>
+                <w:sz w:val="24"/>
+                <w:szCs w:val="24"/>
+              </w:rPr>
+            </w:pPr>
+            <w:r>
+              <w:rPr>
+                <w:rFonts w:ascii="Arial" w:hAnsi="Arial" w:cs="Arial"/>
+                <w:sz w:val="24"/>
+                <w:szCs w:val="24"/>
+              </w:rPr>
+              <w:t>Màn hình nhập liệu</w:t>
+            </w:r>
+          </w:p>
+        </w:tc>
+        <w:tc>
+          <w:tcPr>
+            <w:tcW w:w="4950" w:type="dxa"/>
+            <w:vAlign w:val="center"/>
+          </w:tcPr>
+          <w:p>
+            <w:pPr>
+              <w:rPr>
+                <w:rFonts w:ascii="Arial" w:hAnsi="Arial" w:cs="Arial"/>
+                <w:sz w:val="24"/>
+                <w:szCs w:val="24"/>
+              </w:rPr>
+            </w:pPr>
+            <w:r>
+              <w:rPr>
+                <w:rFonts w:ascii="Arial" w:hAnsi="Arial" w:cs="Arial"/>
+                <w:sz w:val="24"/>
+                <w:szCs w:val="24"/>
+              </w:rPr>
+              <w:t>Cho phép nhập vào danh sách các cầu thủ tham gia, không tham trận đấu, ban huấn luyện của mỗi đội</w:t>
+            </w:r>
+          </w:p>
+        </w:tc>
+      </w:tr>
+      <w:tr>
+        <w:trPr>
+          <w:trHeight w:val="530"/>
+        </w:trPr>
+        <w:tc>
+          <w:tcPr>
+            <w:tcW w:w="821" w:type="dxa"/>
+            <w:vAlign w:val="center"/>
+          </w:tcPr>
+          <w:p>
+            <w:pPr>
+              <w:rPr>
+                <w:rFonts w:ascii="Arial" w:hAnsi="Arial" w:cs="Arial"/>
+                <w:sz w:val="24"/>
+                <w:szCs w:val="24"/>
+              </w:rPr>
+            </w:pPr>
+            <w:r>
+              <w:rPr>
+                <w:rFonts w:ascii="Arial" w:hAnsi="Arial" w:cs="Arial"/>
+                <w:sz w:val="24"/>
+                <w:szCs w:val="24"/>
+              </w:rPr>
+              <w:t>10</w:t>
+            </w:r>
+          </w:p>
+        </w:tc>
+        <w:tc>
+          <w:tcPr>
+            <w:tcW w:w="2387" w:type="dxa"/>
+            <w:vAlign w:val="center"/>
+          </w:tcPr>
+          <w:p>
+            <w:pPr>
+              <w:rPr>
+                <w:rFonts w:ascii="Arial" w:hAnsi="Arial" w:cs="Arial"/>
+                <w:sz w:val="24"/>
+                <w:szCs w:val="24"/>
+              </w:rPr>
+            </w:pPr>
+            <w:r>
+              <w:rPr>
+                <w:rFonts w:ascii="Arial" w:hAnsi="Arial" w:cs="Arial"/>
+                <w:sz w:val="24"/>
+                <w:szCs w:val="24"/>
+              </w:rPr>
+              <w:t>Màn hình tổng kết mùa giải</w:t>
+            </w:r>
+          </w:p>
+        </w:tc>
+        <w:tc>
+          <w:tcPr>
+            <w:tcW w:w="2007" w:type="dxa"/>
+            <w:vAlign w:val="center"/>
+          </w:tcPr>
+          <w:p>
+            <w:pPr>
+              <w:rPr>
+                <w:rFonts w:ascii="Arial" w:hAnsi="Arial" w:cs="Arial"/>
+                <w:sz w:val="24"/>
+                <w:szCs w:val="24"/>
+              </w:rPr>
+            </w:pPr>
+          </w:p>
+        </w:tc>
+        <w:tc>
+          <w:tcPr>
+            <w:tcW w:w="4950" w:type="dxa"/>
+            <w:vAlign w:val="center"/>
+          </w:tcPr>
+          <w:p>
+            <w:pPr>
+              <w:rPr>
+                <w:rFonts w:ascii="Arial" w:hAnsi="Arial" w:cs="Arial"/>
+                <w:sz w:val="24"/>
+                <w:szCs w:val="24"/>
+              </w:rPr>
+            </w:pPr>
+          </w:p>
+        </w:tc>
+      </w:tr>
+      <w:tr>
+        <w:trPr>
+          <w:trHeight w:val="530"/>
+        </w:trPr>
+        <w:tc>
+          <w:tcPr>
+            <w:tcW w:w="821" w:type="dxa"/>
+            <w:vAlign w:val="center"/>
+          </w:tcPr>
+          <w:p>
+            <w:pPr>
+              <w:rPr>
+                <w:rFonts w:ascii="Arial" w:hAnsi="Arial" w:cs="Arial"/>
+                <w:sz w:val="24"/>
+                <w:szCs w:val="24"/>
+              </w:rPr>
+            </w:pPr>
+            <w:r>
+              <w:rPr>
+                <w:rFonts w:ascii="Arial" w:hAnsi="Arial" w:cs="Arial"/>
+                <w:sz w:val="24"/>
+                <w:szCs w:val="24"/>
+              </w:rPr>
+              <w:lastRenderedPageBreak/>
+              <w:t>11</w:t>
+            </w:r>
+          </w:p>
+        </w:tc>
+        <w:tc>
+          <w:tcPr>
+            <w:tcW w:w="2387" w:type="dxa"/>
+            <w:vAlign w:val="center"/>
+          </w:tcPr>
+          <w:p>
+            <w:pPr>
+              <w:rPr>
+                <w:rFonts w:ascii="Arial" w:hAnsi="Arial" w:cs="Arial"/>
+                <w:sz w:val="24"/>
+                <w:szCs w:val="24"/>
+              </w:rPr>
+            </w:pPr>
+            <w:r>
+              <w:rPr>
+                <w:rFonts w:ascii="Arial" w:hAnsi="Arial" w:cs="Arial"/>
+                <w:sz w:val="24"/>
+                <w:szCs w:val="24"/>
+              </w:rPr>
+              <w:t>Màn hình sắp xếp lịch thi đấu</w:t>
+            </w:r>
+          </w:p>
+        </w:tc>
+        <w:tc>
+          <w:tcPr>
+            <w:tcW w:w="2007" w:type="dxa"/>
+            <w:vAlign w:val="center"/>
+          </w:tcPr>
+          <w:p>
+            <w:pPr>
+              <w:rPr>
+                <w:rFonts w:ascii="Arial" w:hAnsi="Arial" w:cs="Arial"/>
+                <w:sz w:val="24"/>
+                <w:szCs w:val="24"/>
+              </w:rPr>
+            </w:pPr>
+            <w:r>
+              <w:rPr>
+                <w:rFonts w:ascii="Arial" w:hAnsi="Arial" w:cs="Arial"/>
+                <w:sz w:val="24"/>
+                <w:szCs w:val="24"/>
+              </w:rPr>
+              <w:t>Màn hình nhập liệu</w:t>
+            </w:r>
+          </w:p>
+        </w:tc>
+        <w:tc>
+          <w:tcPr>
+            <w:tcW w:w="4950" w:type="dxa"/>
+            <w:vAlign w:val="center"/>
+          </w:tcPr>
+          <w:p>
+            <w:pPr>
+              <w:rPr>
+                <w:rFonts w:ascii="Arial" w:hAnsi="Arial" w:cs="Arial"/>
+                <w:sz w:val="24"/>
+                <w:szCs w:val="24"/>
+              </w:rPr>
+            </w:pPr>
+            <w:r>
+              <w:rPr>
+                <w:rFonts w:ascii="Arial" w:hAnsi="Arial" w:cs="Arial"/>
+                <w:sz w:val="24"/>
+                <w:szCs w:val="24"/>
+              </w:rPr>
+              <w:t>Cho phép nhập vào lập lịch thi đấu của mùa giải</w:t>
+            </w:r>
+          </w:p>
+        </w:tc>
+      </w:tr>
+      <w:tr>
+        <w:trPr>
+          <w:trHeight w:val="530"/>
+        </w:trPr>
+        <w:tc>
+          <w:tcPr>
+            <w:tcW w:w="821" w:type="dxa"/>
+            <w:vAlign w:val="center"/>
+          </w:tcPr>
+          <w:p>
+            <w:pPr>
+              <w:rPr>
+                <w:rFonts w:ascii="Arial" w:hAnsi="Arial" w:cs="Arial"/>
+                <w:sz w:val="24"/>
+                <w:szCs w:val="24"/>
+              </w:rPr>
+            </w:pPr>
+            <w:r>
+              <w:rPr>
+                <w:rFonts w:ascii="Arial" w:hAnsi="Arial" w:cs="Arial"/>
+                <w:sz w:val="24"/>
+                <w:szCs w:val="24"/>
+              </w:rPr>
+              <w:t>12</w:t>
+            </w:r>
+          </w:p>
+        </w:tc>
+        <w:tc>
+          <w:tcPr>
+            <w:tcW w:w="2387" w:type="dxa"/>
+            <w:vAlign w:val="center"/>
+          </w:tcPr>
+          <w:p>
+            <w:pPr>
+              <w:rPr>
+                <w:rFonts w:ascii="Arial" w:hAnsi="Arial" w:cs="Arial"/>
+                <w:sz w:val="24"/>
+                <w:szCs w:val="24"/>
+              </w:rPr>
+            </w:pPr>
+            <w:r>
+              <w:rPr>
+                <w:rFonts w:ascii="Arial" w:hAnsi="Arial" w:cs="Arial"/>
+                <w:sz w:val="24"/>
+                <w:szCs w:val="24"/>
+              </w:rPr>
+              <w:t>Màn hình nhận hồ sơ đội bóng</w:t>
+            </w:r>
+          </w:p>
+        </w:tc>
+        <w:tc>
+          <w:tcPr>
+            <w:tcW w:w="2007" w:type="dxa"/>
+            <w:vAlign w:val="center"/>
+          </w:tcPr>
+          <w:p>
+            <w:pPr>
+              <w:rPr>
+                <w:rFonts w:ascii="Arial" w:hAnsi="Arial" w:cs="Arial"/>
+                <w:sz w:val="24"/>
+                <w:szCs w:val="24"/>
+              </w:rPr>
+            </w:pPr>
+            <w:r>
+              <w:rPr>
+                <w:rFonts w:ascii="Arial" w:hAnsi="Arial" w:cs="Arial"/>
+                <w:sz w:val="24"/>
+                <w:szCs w:val="24"/>
+              </w:rPr>
+              <w:t>Màn hình nhập liệu</w:t>
+            </w:r>
+          </w:p>
+        </w:tc>
+        <w:tc>
+          <w:tcPr>
+            <w:tcW w:w="4950" w:type="dxa"/>
+            <w:vAlign w:val="center"/>
+          </w:tcPr>
+          <w:p>
+            <w:pPr>
+              <w:rPr>
+                <w:rFonts w:ascii="Arial" w:hAnsi="Arial" w:cs="Arial"/>
+                <w:sz w:val="24"/>
+                <w:szCs w:val="24"/>
+              </w:rPr>
+            </w:pPr>
+            <w:r>
+              <w:rPr>
+                <w:rFonts w:ascii="Arial" w:hAnsi="Arial" w:cs="Arial"/>
+                <w:sz w:val="24"/>
+                <w:szCs w:val="24"/>
+              </w:rPr>
+              <w:t>Cho phép nhập vào tên đội bóng, hlv, đội trưởng, sân nhà</w:t>
+            </w:r>
+          </w:p>
+        </w:tc>
+      </w:tr>
+      <w:tr>
+        <w:trPr>
+          <w:trHeight w:val="530"/>
+        </w:trPr>
+        <w:tc>
+          <w:tcPr>
+            <w:tcW w:w="821" w:type="dxa"/>
+            <w:vAlign w:val="center"/>
+          </w:tcPr>
+          <w:p>
+            <w:pPr>
+              <w:rPr>
+                <w:rFonts w:ascii="Arial" w:hAnsi="Arial" w:cs="Arial"/>
+                <w:sz w:val="24"/>
+                <w:szCs w:val="24"/>
+              </w:rPr>
+            </w:pPr>
+            <w:r>
+              <w:rPr>
+                <w:rFonts w:ascii="Arial" w:hAnsi="Arial" w:cs="Arial"/>
+                <w:sz w:val="24"/>
+                <w:szCs w:val="24"/>
+              </w:rPr>
+              <w:t>13</w:t>
+            </w:r>
+          </w:p>
+        </w:tc>
+        <w:tc>
+          <w:tcPr>
+            <w:tcW w:w="2387" w:type="dxa"/>
+            <w:vAlign w:val="center"/>
+          </w:tcPr>
+          <w:p>
+            <w:pPr>
+              <w:rPr>
+                <w:rFonts w:ascii="Arial" w:hAnsi="Arial" w:cs="Arial"/>
+                <w:sz w:val="24"/>
+                <w:szCs w:val="24"/>
+              </w:rPr>
+            </w:pPr>
+            <w:r>
+              <w:rPr>
+                <w:rFonts w:ascii="Arial" w:hAnsi="Arial" w:cs="Arial"/>
+                <w:sz w:val="24"/>
+                <w:szCs w:val="24"/>
+              </w:rPr>
+              <w:t>Màn hình nhập danh sách cầu thủ</w:t>
+            </w:r>
+          </w:p>
+        </w:tc>
+        <w:tc>
+          <w:tcPr>
+            <w:tcW w:w="2007" w:type="dxa"/>
+            <w:vAlign w:val="center"/>
+          </w:tcPr>
+          <w:p>
+            <w:pPr>
+              <w:rPr>
+                <w:rFonts w:ascii="Arial" w:hAnsi="Arial" w:cs="Arial"/>
+                <w:sz w:val="24"/>
+                <w:szCs w:val="24"/>
+              </w:rPr>
+            </w:pPr>
+            <w:r>
+              <w:rPr>
+                <w:rFonts w:ascii="Arial" w:hAnsi="Arial" w:cs="Arial"/>
+                <w:sz w:val="24"/>
+                <w:szCs w:val="24"/>
+              </w:rPr>
+              <w:t>Màn hình nhập liệu</w:t>
+            </w:r>
+          </w:p>
+          <w:p>
+            <w:pPr>
+              <w:rPr>
+                <w:rFonts w:ascii="Arial" w:hAnsi="Arial" w:cs="Arial"/>
+                <w:sz w:val="24"/>
+                <w:szCs w:val="24"/>
+              </w:rPr>
+            </w:pPr>
+          </w:p>
+        </w:tc>
+        <w:tc>
+          <w:tcPr>
+            <w:tcW w:w="4950" w:type="dxa"/>
+            <w:vAlign w:val="center"/>
+          </w:tcPr>
+          <w:p>
+            <w:pPr>
+              <w:rPr>
+                <w:rFonts w:ascii="Arial" w:hAnsi="Arial" w:cs="Arial"/>
+                <w:sz w:val="24"/>
+                <w:szCs w:val="24"/>
+              </w:rPr>
+            </w:pPr>
+            <w:r>
+              <w:rPr>
+                <w:rFonts w:ascii="Arial" w:hAnsi="Arial" w:cs="Arial"/>
+                <w:sz w:val="24"/>
+                <w:szCs w:val="24"/>
+              </w:rPr>
+              <w:t>Cho phép nhập vào danh sách các cầu thủ của đội bóng</w:t>
+            </w:r>
+          </w:p>
+        </w:tc>
+      </w:tr>
+      <w:tr>
+        <w:trPr>
+          <w:trHeight w:val="530"/>
+        </w:trPr>
+        <w:tc>
+          <w:tcPr>
+            <w:tcW w:w="821" w:type="dxa"/>
+            <w:vAlign w:val="center"/>
+          </w:tcPr>
+          <w:p>
+            <w:pPr>
+              <w:rPr>
+                <w:rFonts w:ascii="Arial" w:hAnsi="Arial" w:cs="Arial"/>
+                <w:sz w:val="24"/>
+                <w:szCs w:val="24"/>
+              </w:rPr>
+            </w:pPr>
+            <w:r>
+              <w:rPr>
+                <w:rFonts w:ascii="Arial" w:hAnsi="Arial" w:cs="Arial"/>
+                <w:sz w:val="24"/>
+                <w:szCs w:val="24"/>
+              </w:rPr>
+              <w:t>14</w:t>
+            </w:r>
+          </w:p>
+        </w:tc>
+        <w:tc>
+          <w:tcPr>
+            <w:tcW w:w="2387" w:type="dxa"/>
+            <w:vAlign w:val="center"/>
+          </w:tcPr>
+          <w:p>
+            <w:pPr>
+              <w:rPr>
+                <w:rFonts w:ascii="Arial" w:hAnsi="Arial" w:cs="Arial"/>
+                <w:sz w:val="24"/>
+                <w:szCs w:val="24"/>
+              </w:rPr>
+            </w:pPr>
+            <w:r>
+              <w:rPr>
+                <w:rFonts w:ascii="Arial" w:hAnsi="Arial" w:cs="Arial"/>
+                <w:sz w:val="24"/>
+                <w:szCs w:val="24"/>
+              </w:rPr>
+              <w:t>Màn hình tra cứu</w:t>
+            </w:r>
+          </w:p>
+        </w:tc>
+        <w:tc>
+          <w:tcPr>
+            <w:tcW w:w="2007" w:type="dxa"/>
+            <w:vAlign w:val="center"/>
+          </w:tcPr>
+          <w:p>
+            <w:pPr>
+              <w:rPr>
+                <w:rFonts w:ascii="Arial" w:hAnsi="Arial" w:cs="Arial"/>
+                <w:sz w:val="24"/>
+                <w:szCs w:val="24"/>
+              </w:rPr>
+            </w:pPr>
+            <w:r>
+              <w:rPr>
+                <w:rFonts w:ascii="Arial" w:hAnsi="Arial" w:cs="Arial"/>
+                <w:sz w:val="24"/>
+                <w:szCs w:val="24"/>
+              </w:rPr>
+              <w:t>Màn hình chọn chức năng</w:t>
+            </w:r>
+          </w:p>
+        </w:tc>
+        <w:tc>
+          <w:tcPr>
+            <w:tcW w:w="4950" w:type="dxa"/>
+            <w:vAlign w:val="center"/>
+          </w:tcPr>
+          <w:p>
+            <w:pPr>
+              <w:rPr>
+                <w:rFonts w:ascii="Arial" w:hAnsi="Arial" w:cs="Arial"/>
+                <w:sz w:val="24"/>
+                <w:szCs w:val="24"/>
+              </w:rPr>
+            </w:pPr>
+            <w:r>
+              <w:rPr>
+                <w:rFonts w:ascii="Arial" w:hAnsi="Arial" w:cs="Arial"/>
+                <w:sz w:val="24"/>
+                <w:szCs w:val="24"/>
+              </w:rPr>
+              <w:t>Cho phép chọn một trong các loai tra cứu(cầu thủ, đội bóng, kết quả,vua phá lưới, bxh, lịch thi đấu)</w:t>
+            </w:r>
+          </w:p>
+        </w:tc>
+      </w:tr>
+      <w:tr>
+        <w:trPr>
+          <w:trHeight w:val="530"/>
+        </w:trPr>
+        <w:tc>
+          <w:tcPr>
+            <w:tcW w:w="821" w:type="dxa"/>
+            <w:vAlign w:val="center"/>
+          </w:tcPr>
+          <w:p>
+            <w:pPr>
+              <w:rPr>
+                <w:rFonts w:ascii="Arial" w:hAnsi="Arial" w:cs="Arial"/>
+                <w:sz w:val="24"/>
+                <w:szCs w:val="24"/>
+              </w:rPr>
+            </w:pPr>
+            <w:r>
+              <w:rPr>
+                <w:rFonts w:ascii="Arial" w:hAnsi="Arial" w:cs="Arial"/>
+                <w:sz w:val="24"/>
+                <w:szCs w:val="24"/>
+              </w:rPr>
+              <w:t>15</w:t>
+            </w:r>
+          </w:p>
+        </w:tc>
+        <w:tc>
+          <w:tcPr>
+            <w:tcW w:w="2387" w:type="dxa"/>
+            <w:vAlign w:val="center"/>
+          </w:tcPr>
+          <w:p>
+            <w:pPr>
+              <w:rPr>
+                <w:rFonts w:ascii="Arial" w:hAnsi="Arial" w:cs="Arial"/>
+                <w:sz w:val="24"/>
+                <w:szCs w:val="24"/>
+              </w:rPr>
+            </w:pPr>
+            <w:r>
+              <w:rPr>
+                <w:rFonts w:ascii="Arial" w:hAnsi="Arial" w:cs="Arial"/>
+                <w:sz w:val="24"/>
+                <w:szCs w:val="24"/>
+              </w:rPr>
+              <w:t>Màn hình tra cứu cầu thủ</w:t>
+            </w:r>
+          </w:p>
+        </w:tc>
+        <w:tc>
+          <w:tcPr>
+            <w:tcW w:w="2007" w:type="dxa"/>
+            <w:vAlign w:val="center"/>
+          </w:tcPr>
+          <w:p>
+            <w:pPr>
+              <w:rPr>
+                <w:rFonts w:ascii="Arial" w:hAnsi="Arial" w:cs="Arial"/>
+                <w:sz w:val="24"/>
+                <w:szCs w:val="24"/>
+              </w:rPr>
+            </w:pPr>
+            <w:r>
+              <w:rPr>
+                <w:rFonts w:ascii="Arial" w:hAnsi="Arial" w:cs="Arial"/>
+                <w:sz w:val="24"/>
+                <w:szCs w:val="24"/>
+              </w:rPr>
+              <w:t>Màn hình tìm kiếm+màn hình hiển thị</w:t>
+            </w:r>
+          </w:p>
+        </w:tc>
+        <w:tc>
+          <w:tcPr>
+            <w:tcW w:w="4950" w:type="dxa"/>
+            <w:vAlign w:val="center"/>
+          </w:tcPr>
+          <w:p>
+            <w:pPr>
+              <w:rPr>
+                <w:rFonts w:ascii="Arial" w:hAnsi="Arial" w:cs="Arial"/>
+                <w:sz w:val="24"/>
+                <w:szCs w:val="24"/>
+              </w:rPr>
+            </w:pPr>
+            <w:r>
+              <w:rPr>
+                <w:rFonts w:ascii="Arial" w:hAnsi="Arial" w:cs="Arial"/>
+                <w:sz w:val="24"/>
+                <w:szCs w:val="24"/>
+              </w:rPr>
+              <w:t>Cho phép nhập vào cầu thủ cần tìm kiếm sau đó hiển thị ra thông tin cầu thủ vừa tìm kiếm</w:t>
+            </w:r>
+          </w:p>
+        </w:tc>
+      </w:tr>
+      <w:tr>
+        <w:trPr>
+          <w:trHeight w:val="530"/>
+        </w:trPr>
+        <w:tc>
+          <w:tcPr>
+            <w:tcW w:w="821" w:type="dxa"/>
+            <w:vAlign w:val="center"/>
+          </w:tcPr>
+          <w:p>
+            <w:pPr>
+              <w:rPr>
+                <w:rFonts w:ascii="Arial" w:hAnsi="Arial" w:cs="Arial"/>
+                <w:sz w:val="24"/>
+                <w:szCs w:val="24"/>
+              </w:rPr>
+            </w:pPr>
+            <w:r>
+              <w:rPr>
+                <w:rFonts w:ascii="Arial" w:hAnsi="Arial" w:cs="Arial"/>
+                <w:sz w:val="24"/>
+                <w:szCs w:val="24"/>
+              </w:rPr>
+              <w:t>16</w:t>
+            </w:r>
+          </w:p>
+        </w:tc>
+        <w:tc>
+          <w:tcPr>
+            <w:tcW w:w="2387" w:type="dxa"/>
+            <w:vAlign w:val="center"/>
+          </w:tcPr>
+          <w:p>
+            <w:pPr>
+              <w:rPr>
+                <w:rFonts w:ascii="Arial" w:hAnsi="Arial" w:cs="Arial"/>
+                <w:sz w:val="24"/>
+                <w:szCs w:val="24"/>
+              </w:rPr>
+            </w:pPr>
+            <w:r>
+              <w:rPr>
+                <w:rFonts w:ascii="Arial" w:hAnsi="Arial" w:cs="Arial"/>
+                <w:sz w:val="24"/>
+                <w:szCs w:val="24"/>
+              </w:rPr>
+              <w:t>Màn hình tra cứu đội bóng</w:t>
+            </w:r>
+          </w:p>
+        </w:tc>
+        <w:tc>
+          <w:tcPr>
+            <w:tcW w:w="2007" w:type="dxa"/>
+            <w:vAlign w:val="center"/>
+          </w:tcPr>
+          <w:p>
+            <w:pPr>
+              <w:rPr>
+                <w:rFonts w:ascii="Arial" w:hAnsi="Arial" w:cs="Arial"/>
+                <w:sz w:val="24"/>
+                <w:szCs w:val="24"/>
+              </w:rPr>
+            </w:pPr>
+            <w:r>
+              <w:rPr>
+                <w:rFonts w:ascii="Arial" w:hAnsi="Arial" w:cs="Arial"/>
+                <w:sz w:val="24"/>
+                <w:szCs w:val="24"/>
+              </w:rPr>
+              <w:t>Màn hình tìm kiếm+màn hình hiển thị</w:t>
+            </w:r>
+          </w:p>
+        </w:tc>
+        <w:tc>
+          <w:tcPr>
+            <w:tcW w:w="4950" w:type="dxa"/>
+            <w:vAlign w:val="center"/>
+          </w:tcPr>
+          <w:p>
+            <w:pPr>
+              <w:rPr>
+                <w:rFonts w:ascii="Arial" w:hAnsi="Arial" w:cs="Arial"/>
+                <w:sz w:val="24"/>
+                <w:szCs w:val="24"/>
+              </w:rPr>
+            </w:pPr>
+            <w:r>
+              <w:rPr>
+                <w:rFonts w:ascii="Arial" w:hAnsi="Arial" w:cs="Arial"/>
+                <w:sz w:val="24"/>
+                <w:szCs w:val="24"/>
+              </w:rPr>
+              <w:t>Cho phép nhập vào đội bóng cần tìm kiếm sau đó hiển thị thông tin của đội bóng vừa tìm kiếm</w:t>
+            </w:r>
+          </w:p>
+        </w:tc>
+      </w:tr>
+      <w:tr>
+        <w:trPr>
+          <w:trHeight w:val="530"/>
+        </w:trPr>
+        <w:tc>
+          <w:tcPr>
+            <w:tcW w:w="821" w:type="dxa"/>
+            <w:vAlign w:val="center"/>
+          </w:tcPr>
+          <w:p>
+            <w:pPr>
+              <w:rPr>
+                <w:rFonts w:ascii="Arial" w:hAnsi="Arial" w:cs="Arial"/>
+                <w:sz w:val="24"/>
+                <w:szCs w:val="24"/>
+              </w:rPr>
+            </w:pPr>
+            <w:r>
+              <w:rPr>
+                <w:rFonts w:ascii="Arial" w:hAnsi="Arial" w:cs="Arial"/>
+                <w:sz w:val="24"/>
+                <w:szCs w:val="24"/>
+              </w:rPr>
+              <w:t>17</w:t>
+            </w:r>
+          </w:p>
+        </w:tc>
+        <w:tc>
+          <w:tcPr>
+            <w:tcW w:w="2387" w:type="dxa"/>
+            <w:vAlign w:val="center"/>
+          </w:tcPr>
+          <w:p>
+            <w:pPr>
+              <w:rPr>
+                <w:rFonts w:ascii="Arial" w:hAnsi="Arial" w:cs="Arial"/>
+                <w:sz w:val="24"/>
+                <w:szCs w:val="24"/>
+              </w:rPr>
+            </w:pPr>
+            <w:r>
+              <w:rPr>
+                <w:rFonts w:ascii="Arial" w:hAnsi="Arial" w:cs="Arial"/>
+                <w:sz w:val="24"/>
+                <w:szCs w:val="24"/>
+              </w:rPr>
+              <w:t>Màn hình tra cứu vua phá lưới</w:t>
+            </w:r>
+          </w:p>
+        </w:tc>
+        <w:tc>
+          <w:tcPr>
+            <w:tcW w:w="2007" w:type="dxa"/>
+            <w:vAlign w:val="center"/>
+          </w:tcPr>
+          <w:p>
+            <w:pPr>
+              <w:rPr>
+                <w:rFonts w:ascii="Arial" w:hAnsi="Arial" w:cs="Arial"/>
+                <w:sz w:val="24"/>
+                <w:szCs w:val="24"/>
+              </w:rPr>
+            </w:pPr>
+            <w:r>
+              <w:rPr>
+                <w:rFonts w:ascii="Arial" w:hAnsi="Arial" w:cs="Arial"/>
+                <w:sz w:val="24"/>
+                <w:szCs w:val="24"/>
+              </w:rPr>
+              <w:t>Màn hình hiển thị</w:t>
+            </w:r>
+          </w:p>
+        </w:tc>
+        <w:tc>
+          <w:tcPr>
+            <w:tcW w:w="4950" w:type="dxa"/>
+            <w:vAlign w:val="center"/>
+          </w:tcPr>
+          <w:p>
+            <w:pPr>
+              <w:rPr>
+                <w:rFonts w:ascii="Arial" w:hAnsi="Arial" w:cs="Arial"/>
+                <w:sz w:val="24"/>
+                <w:szCs w:val="24"/>
+              </w:rPr>
+            </w:pPr>
+            <w:r>
+              <w:rPr>
+                <w:rFonts w:ascii="Arial" w:hAnsi="Arial" w:cs="Arial"/>
+                <w:sz w:val="24"/>
+                <w:szCs w:val="24"/>
+              </w:rPr>
+              <w:t>Cho phép hiển thị danh sách những cầu thủ ghi bàn nhiều nhất</w:t>
+            </w:r>
+          </w:p>
+        </w:tc>
+      </w:tr>
+      <w:tr>
+        <w:trPr>
+          <w:trHeight w:val="530"/>
+        </w:trPr>
+        <w:tc>
+          <w:tcPr>
+            <w:tcW w:w="821" w:type="dxa"/>
+            <w:vAlign w:val="center"/>
+          </w:tcPr>
+          <w:p>
+            <w:pPr>
+              <w:rPr>
+                <w:rFonts w:ascii="Arial" w:hAnsi="Arial" w:cs="Arial"/>
+                <w:sz w:val="24"/>
+                <w:szCs w:val="24"/>
+              </w:rPr>
+            </w:pPr>
+            <w:r>
+              <w:rPr>
+                <w:rFonts w:ascii="Arial" w:hAnsi="Arial" w:cs="Arial"/>
+                <w:sz w:val="24"/>
+                <w:szCs w:val="24"/>
+              </w:rPr>
+              <w:t>18</w:t>
+            </w:r>
+          </w:p>
+        </w:tc>
+        <w:tc>
+          <w:tcPr>
+            <w:tcW w:w="2387" w:type="dxa"/>
+            <w:vAlign w:val="center"/>
+          </w:tcPr>
+          <w:p>
+            <w:pPr>
+              <w:rPr>
+                <w:rFonts w:ascii="Arial" w:hAnsi="Arial" w:cs="Arial"/>
+                <w:sz w:val="24"/>
+                <w:szCs w:val="24"/>
+              </w:rPr>
+            </w:pPr>
+            <w:r>
+              <w:rPr>
+                <w:rFonts w:ascii="Arial" w:hAnsi="Arial" w:cs="Arial"/>
+                <w:sz w:val="24"/>
+                <w:szCs w:val="24"/>
+              </w:rPr>
+              <w:t>Màn hình tra cứu bảng xếp hạng</w:t>
+            </w:r>
+          </w:p>
+        </w:tc>
+        <w:tc>
+          <w:tcPr>
+            <w:tcW w:w="2007" w:type="dxa"/>
+            <w:vAlign w:val="center"/>
+          </w:tcPr>
+          <w:p>
+            <w:pPr>
+              <w:rPr>
+                <w:rFonts w:ascii="Arial" w:hAnsi="Arial" w:cs="Arial"/>
+                <w:sz w:val="24"/>
+                <w:szCs w:val="24"/>
+              </w:rPr>
+            </w:pPr>
+            <w:r>
+              <w:rPr>
+                <w:rFonts w:ascii="Arial" w:hAnsi="Arial" w:cs="Arial"/>
+                <w:sz w:val="24"/>
+                <w:szCs w:val="24"/>
+              </w:rPr>
+              <w:t>Màn hình hiển thị</w:t>
+            </w:r>
+          </w:p>
+        </w:tc>
+        <w:tc>
+          <w:tcPr>
+            <w:tcW w:w="4950" w:type="dxa"/>
+            <w:vAlign w:val="center"/>
+          </w:tcPr>
+          <w:p>
+            <w:pPr>
+              <w:rPr>
+                <w:rFonts w:ascii="Arial" w:hAnsi="Arial" w:cs="Arial"/>
+                <w:sz w:val="24"/>
+                <w:szCs w:val="24"/>
+              </w:rPr>
+            </w:pPr>
+            <w:r>
+              <w:rPr>
+                <w:rFonts w:ascii="Arial" w:hAnsi="Arial" w:cs="Arial"/>
+                <w:sz w:val="24"/>
+                <w:szCs w:val="24"/>
+              </w:rPr>
+              <w:t>Cho phép hiển thị bảng xếp hạng của mùa giải theo thứ tự điểm từ cao tới thấp</w:t>
+            </w:r>
+          </w:p>
+        </w:tc>
+      </w:tr>
+      <w:tr>
+        <w:trPr>
+          <w:trHeight w:val="530"/>
+        </w:trPr>
+        <w:tc>
+          <w:tcPr>
+            <w:tcW w:w="821" w:type="dxa"/>
+            <w:vAlign w:val="center"/>
+          </w:tcPr>
+          <w:p>
+            <w:pPr>
+              <w:rPr>
+                <w:rFonts w:ascii="Arial" w:hAnsi="Arial" w:cs="Arial"/>
+                <w:sz w:val="24"/>
+                <w:szCs w:val="24"/>
+              </w:rPr>
+            </w:pPr>
+            <w:r>
+              <w:rPr>
+                <w:rFonts w:ascii="Arial" w:hAnsi="Arial" w:cs="Arial"/>
+                <w:sz w:val="24"/>
+                <w:szCs w:val="24"/>
+              </w:rPr>
+              <w:t>19</w:t>
+            </w:r>
+          </w:p>
+        </w:tc>
+        <w:tc>
+          <w:tcPr>
+            <w:tcW w:w="2387" w:type="dxa"/>
+            <w:vAlign w:val="center"/>
+          </w:tcPr>
+          <w:p>
+            <w:pPr>
+              <w:rPr>
+                <w:rFonts w:ascii="Arial" w:hAnsi="Arial" w:cs="Arial"/>
+                <w:sz w:val="24"/>
+                <w:szCs w:val="24"/>
+              </w:rPr>
+            </w:pPr>
+            <w:r>
+              <w:rPr>
+                <w:rFonts w:ascii="Arial" w:hAnsi="Arial" w:cs="Arial"/>
+                <w:sz w:val="24"/>
+                <w:szCs w:val="24"/>
+              </w:rPr>
+              <w:t>Màn hình tra cứu kết quả trận đấu</w:t>
+            </w:r>
+          </w:p>
+        </w:tc>
+        <w:tc>
+          <w:tcPr>
+            <w:tcW w:w="2007" w:type="dxa"/>
+            <w:vAlign w:val="center"/>
+          </w:tcPr>
+          <w:p>
+            <w:pPr>
+              <w:rPr>
+                <w:rFonts w:ascii="Arial" w:hAnsi="Arial" w:cs="Arial"/>
+                <w:sz w:val="24"/>
+                <w:szCs w:val="24"/>
+              </w:rPr>
+            </w:pPr>
+            <w:r>
+              <w:rPr>
+                <w:rFonts w:ascii="Arial" w:hAnsi="Arial" w:cs="Arial"/>
+                <w:sz w:val="24"/>
+                <w:szCs w:val="24"/>
+              </w:rPr>
+              <w:t>Màn hình nhập liệu+màn hình hiển thị</w:t>
+            </w:r>
+          </w:p>
+        </w:tc>
+        <w:tc>
+          <w:tcPr>
+            <w:tcW w:w="4950" w:type="dxa"/>
+            <w:vAlign w:val="center"/>
+          </w:tcPr>
+          <w:p>
+            <w:pPr>
+              <w:rPr>
+                <w:rFonts w:ascii="Arial" w:hAnsi="Arial" w:cs="Arial"/>
+                <w:sz w:val="24"/>
+                <w:szCs w:val="24"/>
+              </w:rPr>
+            </w:pPr>
+            <w:r>
+              <w:rPr>
+                <w:rFonts w:ascii="Arial" w:hAnsi="Arial" w:cs="Arial"/>
+                <w:sz w:val="24"/>
+                <w:szCs w:val="24"/>
+              </w:rPr>
+              <w:t>Cho phép chọn trận đấu cần tra cứu kết quả sau đó hiển thị kết quả của trận đấu cần tìm</w:t>
+            </w:r>
+          </w:p>
+        </w:tc>
+      </w:tr>
+      <w:tr>
+        <w:trPr>
+          <w:trHeight w:val="530"/>
+        </w:trPr>
+        <w:tc>
+          <w:tcPr>
+            <w:tcW w:w="821" w:type="dxa"/>
+            <w:vAlign w:val="center"/>
+          </w:tcPr>
+          <w:p>
+            <w:pPr>
+              <w:rPr>
+                <w:rFonts w:ascii="Arial" w:hAnsi="Arial" w:cs="Arial"/>
+                <w:sz w:val="24"/>
+                <w:szCs w:val="24"/>
+              </w:rPr>
+            </w:pPr>
+            <w:r>
+              <w:rPr>
+                <w:rFonts w:ascii="Arial" w:hAnsi="Arial" w:cs="Arial"/>
+                <w:sz w:val="24"/>
+                <w:szCs w:val="24"/>
+              </w:rPr>
+              <w:t>20</w:t>
+            </w:r>
+          </w:p>
+        </w:tc>
+        <w:tc>
+          <w:tcPr>
+            <w:tcW w:w="2387" w:type="dxa"/>
+            <w:vAlign w:val="center"/>
+          </w:tcPr>
+          <w:p>
+            <w:pPr>
+              <w:rPr>
+                <w:rFonts w:ascii="Arial" w:hAnsi="Arial" w:cs="Arial"/>
+                <w:sz w:val="24"/>
+                <w:szCs w:val="24"/>
+              </w:rPr>
+            </w:pPr>
+            <w:r>
+              <w:rPr>
+                <w:rFonts w:ascii="Arial" w:hAnsi="Arial" w:cs="Arial"/>
+                <w:sz w:val="24"/>
+                <w:szCs w:val="24"/>
+              </w:rPr>
+              <w:t>Tra cứu lịch thi đấu</w:t>
+            </w:r>
+          </w:p>
+        </w:tc>
+        <w:tc>
+          <w:tcPr>
+            <w:tcW w:w="2007" w:type="dxa"/>
+            <w:vAlign w:val="center"/>
+          </w:tcPr>
+          <w:p>
+            <w:pPr>
+              <w:rPr>
+                <w:rFonts w:ascii="Arial" w:hAnsi="Arial" w:cs="Arial"/>
+                <w:sz w:val="24"/>
+                <w:szCs w:val="24"/>
+              </w:rPr>
+            </w:pPr>
+            <w:r>
+              <w:rPr>
+                <w:rFonts w:ascii="Arial" w:hAnsi="Arial" w:cs="Arial"/>
+                <w:sz w:val="24"/>
+                <w:szCs w:val="24"/>
+              </w:rPr>
+              <w:t>Màn hình nhập liệu + màn hình hiển thị</w:t>
+            </w:r>
+          </w:p>
+        </w:tc>
+        <w:tc>
+          <w:tcPr>
+            <w:tcW w:w="4950" w:type="dxa"/>
+            <w:vAlign w:val="center"/>
+          </w:tcPr>
+          <w:p>
+            <w:pPr>
+              <w:rPr>
+                <w:rFonts w:ascii="Arial" w:hAnsi="Arial" w:cs="Arial"/>
+                <w:sz w:val="24"/>
+                <w:szCs w:val="24"/>
+              </w:rPr>
+            </w:pPr>
+            <w:r>
+              <w:rPr>
+                <w:rFonts w:ascii="Arial" w:hAnsi="Arial" w:cs="Arial"/>
+                <w:sz w:val="24"/>
+                <w:szCs w:val="24"/>
+              </w:rPr>
+              <w:t>Cho phép chọn vòng đấu cần tra cứu sau đó hiển thị lịch thi đấu của vòng đấu cần tìm</w:t>
+            </w:r>
+          </w:p>
+        </w:tc>
+      </w:tr>
+    </w:tbl>
+    <w:p>
+      <w:pPr>
+        <w:rPr>
+          <w:rFonts w:ascii="Arial" w:hAnsi="Arial" w:cs="Arial"/>
+          <w:sz w:val="24"/>
+          <w:szCs w:val="24"/>
+        </w:rPr>
+      </w:pPr>
       <w:bookmarkStart w:id="14" w:name="_GoBack"/>
       <w:bookmarkEnd w:id="14"/>
+    </w:p>
+    <w:p>
+      <w:pPr>
+        <w:ind w:left="360"/>
+        <w:rPr>
+          <w:rFonts w:ascii="Arial" w:hAnsi="Arial" w:cs="Arial"/>
+          <w:sz w:val="28"/>
+          <w:szCs w:val="28"/>
+        </w:rPr>
+      </w:pPr>
     </w:p>
     <w:p>
       <w:pPr>
@@ -8399,7 +10510,7 @@
     <w:lsdException w:name="Table Web 1" w:semiHidden="1" w:unhideWhenUsed="1"/>
     <w:lsdException w:name="Table Web 2" w:semiHidden="1" w:unhideWhenUsed="1"/>
     <w:lsdException w:name="Balloon Text" w:semiHidden="1" w:unhideWhenUsed="1"/>
-    <w:lsdException w:name="Table Grid" w:uiPriority="59"/>
+    <w:lsdException w:name="Table Grid" w:uiPriority="39"/>
     <w:lsdException w:name="Table Theme" w:semiHidden="1" w:unhideWhenUsed="1"/>
     <w:lsdException w:name="Placeholder Text" w:semiHidden="1"/>
     <w:lsdException w:name="No Spacing" w:uiPriority="1" w:qFormat="1"/>
@@ -9173,7 +11284,7 @@
   <w:style w:type="table" w:styleId="LiBang">
     <w:name w:val="Table Grid"/>
     <w:basedOn w:val="BangThngthng"/>
-    <w:uiPriority w:val="59"/>
+    <w:uiPriority w:val="39"/>
     <w:rsid w:val="00D52D8E"/>
     <w:pPr>
       <w:spacing w:before="0" w:after="0" w:line="240" w:lineRule="auto"/>
@@ -9438,7 +11549,6 @@
     <w:rsid w:val="0054533F"/>
     <w:rsid w:val="005D6483"/>
     <w:rsid w:val="00605ED9"/>
-    <w:rsid w:val="00691E8D"/>
     <w:rsid w:val="006A5587"/>
     <w:rsid w:val="006E7B9E"/>
     <w:rsid w:val="00724C52"/>
@@ -9448,6 +11558,7 @@
     <w:rsid w:val="008D1406"/>
     <w:rsid w:val="008E2F0C"/>
     <w:rsid w:val="00923546"/>
+    <w:rsid w:val="00947750"/>
     <w:rsid w:val="009D75F2"/>
     <w:rsid w:val="00AB315C"/>
     <w:rsid w:val="00AD67CC"/>
@@ -10251,7 +12362,7 @@
 </file>
 
 <file path=customXml/itemProps2.xml><?xml version="1.0" encoding="utf-8"?>
-<ds:datastoreItem xmlns:ds="http://schemas.openxmlformats.org/officeDocument/2006/customXml" ds:itemID="{E834AF81-5205-4A21-9C34-FA48C7F58E57}">
+<ds:datastoreItem xmlns:ds="http://schemas.openxmlformats.org/officeDocument/2006/customXml" ds:itemID="{8B527836-EA5B-4F90-9CBD-F6973D2CA70B}">
   <ds:schemaRefs>
     <ds:schemaRef ds:uri="http://schemas.openxmlformats.org/officeDocument/2006/bibliography"/>
   </ds:schemaRefs>

</xml_diff>

<commit_message>
Đặc tả màn hình chính
</commit_message>
<xml_diff>
--- a/03_Design/DesignDocument.docx
+++ b/03_Design/DesignDocument.docx
@@ -6464,27 +6464,79 @@
           <w:szCs w:val="24"/>
         </w:rPr>
       </w:pPr>
-      <w:bookmarkStart w:id="14" w:name="_GoBack"/>
+    </w:p>
+    <w:p>
+      <w:pPr>
+        <w:ind w:left="360"/>
+        <w:rPr>
+          <w:rFonts w:ascii="Arial" w:hAnsi="Arial" w:cs="Arial"/>
+          <w:sz w:val="28"/>
+          <w:szCs w:val="28"/>
+        </w:rPr>
+      </w:pPr>
+    </w:p>
+    <w:p>
+      <w:pPr>
+        <w:pStyle w:val="u2"/>
+      </w:pPr>
+      <w:bookmarkStart w:id="14" w:name="_Toc383898136"/>
+      <w:r>
+        <w:lastRenderedPageBreak/>
+        <w:t>Đặc tả các màn hình giao diện</w:t>
+      </w:r>
       <w:bookmarkEnd w:id="14"/>
     </w:p>
     <w:p>
       <w:pPr>
-        <w:ind w:left="360"/>
-        <w:rPr>
-          <w:rFonts w:ascii="Arial" w:hAnsi="Arial" w:cs="Arial"/>
-          <w:sz w:val="28"/>
-          <w:szCs w:val="28"/>
-        </w:rPr>
-      </w:pPr>
+        <w:ind w:firstLine="851"/>
+        <w:rPr>
+          <w:i/>
+          <w:color w:val="0070C0"/>
+        </w:rPr>
+      </w:pPr>
+      <w:r>
+        <w:rPr>
+          <w:i/>
+          <w:color w:val="0070C0"/>
+        </w:rPr>
+        <w:t xml:space="preserve">[Sinh viên chọn và trình bày đặc tả của vài </w:t>
+      </w:r>
+      <w:r>
+        <w:rPr>
+          <w:i/>
+          <w:color w:val="0070C0"/>
+        </w:rPr>
+        <w:t>(</w:t>
+      </w:r>
+      <w:r>
+        <w:rPr>
+          <w:i/>
+          <w:color w:val="0070C0"/>
+        </w:rPr>
+        <w:t>3-4</w:t>
+      </w:r>
+      <w:r>
+        <w:rPr>
+          <w:i/>
+          <w:color w:val="0070C0"/>
+        </w:rPr>
+        <w:t xml:space="preserve">) </w:t>
+      </w:r>
+      <w:r>
+        <w:rPr>
+          <w:i/>
+          <w:color w:val="0070C0"/>
+        </w:rPr>
+        <w:t>màn hình quan trọng nhất. Các màn hình khác chỉ cần vẽ thiết kế giao diện của màn hình]</w:t>
+      </w:r>
     </w:p>
     <w:p>
       <w:pPr>
-        <w:pStyle w:val="u2"/>
-      </w:pPr>
-      <w:bookmarkStart w:id="15" w:name="_Toc383898136"/>
-      <w:r>
-        <w:lastRenderedPageBreak/>
-        <w:t>Đặc tả các màn hình giao diện</w:t>
+        <w:pStyle w:val="u3"/>
+      </w:pPr>
+      <w:bookmarkStart w:id="15" w:name="_Toc383898137"/>
+      <w:r>
+        <w:t>Màn hình “A”</w:t>
       </w:r>
       <w:bookmarkEnd w:id="15"/>
     </w:p>
@@ -6501,62 +6553,152 @@
           <w:i/>
           <w:color w:val="0070C0"/>
         </w:rPr>
-        <w:t xml:space="preserve">[Sinh viên chọn và trình bày đặc tả của vài </w:t>
-      </w:r>
-      <w:r>
+        <w:t>[Mô tả rõ hình thức trình bày và các xử lý đối với từng biến cố trong màn hình. Kèm theo hình ảnh thiết kế từng màn hình]</w:t>
+      </w:r>
+    </w:p>
+    <w:p>
+      <w:pPr>
+        <w:ind w:firstLine="851"/>
         <w:rPr>
           <w:i/>
           <w:color w:val="0070C0"/>
         </w:rPr>
-        <w:t>(</w:t>
-      </w:r>
-      <w:r>
-        <w:rPr>
-          <w:i/>
-          <w:color w:val="0070C0"/>
-        </w:rPr>
-        <w:t>3-4</w:t>
-      </w:r>
-      <w:r>
-        <w:rPr>
-          <w:i/>
-          <w:color w:val="0070C0"/>
-        </w:rPr>
-        <w:t xml:space="preserve">) </w:t>
-      </w:r>
-      <w:r>
-        <w:rPr>
-          <w:i/>
-          <w:color w:val="0070C0"/>
-        </w:rPr>
-        <w:t>màn hình quan trọng nhất. Các màn hình khác chỉ cần vẽ thiết kế giao diện của màn hình]</w:t>
-      </w:r>
+      </w:pPr>
     </w:p>
     <w:p>
       <w:pPr>
-        <w:pStyle w:val="u3"/>
-      </w:pPr>
-      <w:bookmarkStart w:id="16" w:name="_Toc383898137"/>
-      <w:r>
-        <w:t>Màn hình “A”</w:t>
-      </w:r>
+        <w:ind w:firstLine="851"/>
+        <w:rPr>
+          <w:color w:val="0070C0"/>
+        </w:rPr>
+      </w:pPr>
+      <w:r>
+        <w:rPr>
+          <w:noProof/>
+        </w:rPr>
+        <w:drawing>
+          <wp:inline distT="0" distB="0" distL="0" distR="0" wp14:anchorId="2F1A8352" wp14:editId="2EAA5E92">
+            <wp:extent cx="5790476" cy="3752381"/>
+            <wp:effectExtent l="0" t="0" r="1270" b="635"/>
+            <wp:docPr id="4" name="Hình ảnh 4"/>
+            <wp:cNvGraphicFramePr>
+              <a:graphicFrameLocks xmlns:a="http://schemas.openxmlformats.org/drawingml/2006/main" noChangeAspect="1"/>
+            </wp:cNvGraphicFramePr>
+            <a:graphic xmlns:a="http://schemas.openxmlformats.org/drawingml/2006/main">
+              <a:graphicData uri="http://schemas.openxmlformats.org/drawingml/2006/picture">
+                <pic:pic xmlns:pic="http://schemas.openxmlformats.org/drawingml/2006/picture">
+                  <pic:nvPicPr>
+                    <pic:cNvPr id="1" name=""/>
+                    <pic:cNvPicPr/>
+                  </pic:nvPicPr>
+                  <pic:blipFill>
+                    <a:blip r:embed="rId16"/>
+                    <a:stretch>
+                      <a:fillRect/>
+                    </a:stretch>
+                  </pic:blipFill>
+                  <pic:spPr>
+                    <a:xfrm>
+                      <a:off x="0" y="0"/>
+                      <a:ext cx="5790476" cy="3752381"/>
+                    </a:xfrm>
+                    <a:prstGeom prst="rect">
+                      <a:avLst/>
+                    </a:prstGeom>
+                  </pic:spPr>
+                </pic:pic>
+              </a:graphicData>
+            </a:graphic>
+          </wp:inline>
+        </w:drawing>
+      </w:r>
+    </w:p>
+    <w:p>
+      <w:pPr>
+        <w:pStyle w:val="oancuaDanhsach"/>
+        <w:numPr>
+          <w:ilvl w:val="0"/>
+          <w:numId w:val="36"/>
+        </w:numPr>
+        <w:rPr>
+          <w:rFonts w:ascii="Arial" w:hAnsi="Arial" w:cs="Arial"/>
+          <w:color w:val="000000" w:themeColor="text1"/>
+        </w:rPr>
+      </w:pPr>
+      <w:r>
+        <w:rPr>
+          <w:rFonts w:ascii="Arial" w:hAnsi="Arial" w:cs="Arial"/>
+          <w:color w:val="000000" w:themeColor="text1"/>
+        </w:rPr>
+        <w:t>Chuyển sang màn hình đăng nhập.</w:t>
+      </w:r>
+    </w:p>
+    <w:p>
+      <w:pPr>
+        <w:pStyle w:val="oancuaDanhsach"/>
+        <w:numPr>
+          <w:ilvl w:val="0"/>
+          <w:numId w:val="36"/>
+        </w:numPr>
+        <w:rPr>
+          <w:rFonts w:ascii="Arial" w:hAnsi="Arial" w:cs="Arial"/>
+          <w:color w:val="000000" w:themeColor="text1"/>
+        </w:rPr>
+      </w:pPr>
+      <w:r>
+        <w:rPr>
+          <w:rFonts w:ascii="Arial" w:hAnsi="Arial" w:cs="Arial"/>
+          <w:color w:val="000000" w:themeColor="text1"/>
+        </w:rPr>
+        <w:t>Chuyển sang màn hình tra cứu.</w:t>
+      </w:r>
+    </w:p>
+    <w:p>
+      <w:pPr>
+        <w:pStyle w:val="oancuaDanhsach"/>
+        <w:numPr>
+          <w:ilvl w:val="0"/>
+          <w:numId w:val="36"/>
+        </w:numPr>
+        <w:rPr>
+          <w:rFonts w:ascii="Arial" w:hAnsi="Arial" w:cs="Arial"/>
+          <w:color w:val="000000" w:themeColor="text1"/>
+        </w:rPr>
+      </w:pPr>
+      <w:r>
+        <w:rPr>
+          <w:rFonts w:ascii="Arial" w:hAnsi="Arial" w:cs="Arial"/>
+          <w:color w:val="000000" w:themeColor="text1"/>
+        </w:rPr>
+        <w:t>Thoát khỏi phần mềm.</w:t>
+      </w:r>
+      <w:bookmarkStart w:id="16" w:name="_GoBack"/>
       <w:bookmarkEnd w:id="16"/>
     </w:p>
     <w:p>
       <w:pPr>
-        <w:ind w:firstLine="851"/>
-        <w:rPr>
-          <w:i/>
+        <w:rPr>
+          <w:rFonts w:ascii="Arial" w:hAnsi="Arial" w:cs="Arial"/>
+          <w:color w:val="000000" w:themeColor="text1"/>
+          <w:szCs w:val="26"/>
+        </w:rPr>
+      </w:pPr>
+      <w:r>
+        <w:rPr>
+          <w:rFonts w:ascii="Arial" w:hAnsi="Arial" w:cs="Arial"/>
+          <w:color w:val="000000" w:themeColor="text1"/>
+          <w:sz w:val="28"/>
+          <w:szCs w:val="28"/>
+        </w:rPr>
+        <w:t xml:space="preserve">         </w:t>
+      </w:r>
+    </w:p>
+    <w:p>
+      <w:pPr>
+        <w:rPr>
           <w:color w:val="0070C0"/>
         </w:rPr>
       </w:pPr>
-      <w:r>
-        <w:rPr>
-          <w:i/>
-          <w:color w:val="0070C0"/>
-        </w:rPr>
-        <w:t>[Mô tả rõ hình thức trình bày và các xử lý đối với từng biến cố trong màn hình. Kèm theo hình ảnh thiết kế từng màn hình]</w:t>
-      </w:r>
     </w:p>
     <w:p>
       <w:pPr>
@@ -8207,6 +8349,95 @@
     </w:lvl>
   </w:abstractNum>
   <w:abstractNum w:abstractNumId="12" w15:restartNumberingAfterBreak="0">
+    <w:nsid w:val="3385210A"/>
+    <w:multiLevelType w:val="hybridMultilevel"/>
+    <w:tmpl w:val="847AAD80"/>
+    <w:lvl w:ilvl="0" w:tplc="096E24AE">
+      <w:start w:val="1"/>
+      <w:numFmt w:val="decimal"/>
+      <w:lvlText w:val="%1."/>
+      <w:lvlJc w:val="left"/>
+      <w:pPr>
+        <w:ind w:left="1211" w:hanging="360"/>
+      </w:pPr>
+      <w:rPr>
+        <w:rFonts w:hint="default"/>
+      </w:rPr>
+    </w:lvl>
+    <w:lvl w:ilvl="1" w:tplc="04090019" w:tentative="1">
+      <w:start w:val="1"/>
+      <w:numFmt w:val="lowerLetter"/>
+      <w:lvlText w:val="%2."/>
+      <w:lvlJc w:val="left"/>
+      <w:pPr>
+        <w:ind w:left="1931" w:hanging="360"/>
+      </w:pPr>
+    </w:lvl>
+    <w:lvl w:ilvl="2" w:tplc="0409001B" w:tentative="1">
+      <w:start w:val="1"/>
+      <w:numFmt w:val="lowerRoman"/>
+      <w:lvlText w:val="%3."/>
+      <w:lvlJc w:val="right"/>
+      <w:pPr>
+        <w:ind w:left="2651" w:hanging="180"/>
+      </w:pPr>
+    </w:lvl>
+    <w:lvl w:ilvl="3" w:tplc="0409000F" w:tentative="1">
+      <w:start w:val="1"/>
+      <w:numFmt w:val="decimal"/>
+      <w:lvlText w:val="%4."/>
+      <w:lvlJc w:val="left"/>
+      <w:pPr>
+        <w:ind w:left="3371" w:hanging="360"/>
+      </w:pPr>
+    </w:lvl>
+    <w:lvl w:ilvl="4" w:tplc="04090019" w:tentative="1">
+      <w:start w:val="1"/>
+      <w:numFmt w:val="lowerLetter"/>
+      <w:lvlText w:val="%5."/>
+      <w:lvlJc w:val="left"/>
+      <w:pPr>
+        <w:ind w:left="4091" w:hanging="360"/>
+      </w:pPr>
+    </w:lvl>
+    <w:lvl w:ilvl="5" w:tplc="0409001B" w:tentative="1">
+      <w:start w:val="1"/>
+      <w:numFmt w:val="lowerRoman"/>
+      <w:lvlText w:val="%6."/>
+      <w:lvlJc w:val="right"/>
+      <w:pPr>
+        <w:ind w:left="4811" w:hanging="180"/>
+      </w:pPr>
+    </w:lvl>
+    <w:lvl w:ilvl="6" w:tplc="0409000F" w:tentative="1">
+      <w:start w:val="1"/>
+      <w:numFmt w:val="decimal"/>
+      <w:lvlText w:val="%7."/>
+      <w:lvlJc w:val="left"/>
+      <w:pPr>
+        <w:ind w:left="5531" w:hanging="360"/>
+      </w:pPr>
+    </w:lvl>
+    <w:lvl w:ilvl="7" w:tplc="04090019" w:tentative="1">
+      <w:start w:val="1"/>
+      <w:numFmt w:val="lowerLetter"/>
+      <w:lvlText w:val="%8."/>
+      <w:lvlJc w:val="left"/>
+      <w:pPr>
+        <w:ind w:left="6251" w:hanging="360"/>
+      </w:pPr>
+    </w:lvl>
+    <w:lvl w:ilvl="8" w:tplc="0409001B" w:tentative="1">
+      <w:start w:val="1"/>
+      <w:numFmt w:val="lowerRoman"/>
+      <w:lvlText w:val="%9."/>
+      <w:lvlJc w:val="right"/>
+      <w:pPr>
+        <w:ind w:left="6971" w:hanging="180"/>
+      </w:pPr>
+    </w:lvl>
+  </w:abstractNum>
+  <w:abstractNum w:abstractNumId="13" w15:restartNumberingAfterBreak="0">
     <w:nsid w:val="35942B75"/>
     <w:multiLevelType w:val="multilevel"/>
     <w:tmpl w:val="42A0720C"/>
@@ -8329,7 +8560,7 @@
       </w:rPr>
     </w:lvl>
   </w:abstractNum>
-  <w:abstractNum w:abstractNumId="13" w15:restartNumberingAfterBreak="0">
+  <w:abstractNum w:abstractNumId="14" w15:restartNumberingAfterBreak="0">
     <w:nsid w:val="3AC60BD6"/>
     <w:multiLevelType w:val="hybridMultilevel"/>
     <w:tmpl w:val="65BEB18A"/>
@@ -8442,7 +8673,7 @@
       </w:rPr>
     </w:lvl>
   </w:abstractNum>
-  <w:abstractNum w:abstractNumId="14" w15:restartNumberingAfterBreak="0">
+  <w:abstractNum w:abstractNumId="15" w15:restartNumberingAfterBreak="0">
     <w:nsid w:val="3B7C316E"/>
     <w:multiLevelType w:val="hybridMultilevel"/>
     <w:tmpl w:val="001A2F22"/>
@@ -8555,7 +8786,7 @@
       </w:rPr>
     </w:lvl>
   </w:abstractNum>
-  <w:abstractNum w:abstractNumId="15" w15:restartNumberingAfterBreak="0">
+  <w:abstractNum w:abstractNumId="16" w15:restartNumberingAfterBreak="0">
     <w:nsid w:val="43293C8E"/>
     <w:multiLevelType w:val="multilevel"/>
     <w:tmpl w:val="E4FE8AA4"/>
@@ -8671,7 +8902,7 @@
       </w:rPr>
     </w:lvl>
   </w:abstractNum>
-  <w:abstractNum w:abstractNumId="16" w15:restartNumberingAfterBreak="0">
+  <w:abstractNum w:abstractNumId="17" w15:restartNumberingAfterBreak="0">
     <w:nsid w:val="454370BC"/>
     <w:multiLevelType w:val="hybridMultilevel"/>
     <w:tmpl w:val="5E066B0C"/>
@@ -8757,7 +8988,7 @@
       </w:pPr>
     </w:lvl>
   </w:abstractNum>
-  <w:abstractNum w:abstractNumId="17" w15:restartNumberingAfterBreak="0">
+  <w:abstractNum w:abstractNumId="18" w15:restartNumberingAfterBreak="0">
     <w:nsid w:val="4F4973FB"/>
     <w:multiLevelType w:val="hybridMultilevel"/>
     <w:tmpl w:val="3FBC8646"/>
@@ -8870,7 +9101,7 @@
       </w:rPr>
     </w:lvl>
   </w:abstractNum>
-  <w:abstractNum w:abstractNumId="18" w15:restartNumberingAfterBreak="0">
+  <w:abstractNum w:abstractNumId="19" w15:restartNumberingAfterBreak="0">
     <w:nsid w:val="523F0B53"/>
     <w:multiLevelType w:val="multilevel"/>
     <w:tmpl w:val="DDA48C2C"/>
@@ -8984,7 +9215,7 @@
       </w:rPr>
     </w:lvl>
   </w:abstractNum>
-  <w:abstractNum w:abstractNumId="19" w15:restartNumberingAfterBreak="0">
+  <w:abstractNum w:abstractNumId="20" w15:restartNumberingAfterBreak="0">
     <w:nsid w:val="52887B78"/>
     <w:multiLevelType w:val="hybridMultilevel"/>
     <w:tmpl w:val="947E1B46"/>
@@ -9073,7 +9304,96 @@
       </w:pPr>
     </w:lvl>
   </w:abstractNum>
-  <w:abstractNum w:abstractNumId="20" w15:restartNumberingAfterBreak="0">
+  <w:abstractNum w:abstractNumId="21" w15:restartNumberingAfterBreak="0">
+    <w:nsid w:val="5E996B04"/>
+    <w:multiLevelType w:val="hybridMultilevel"/>
+    <w:tmpl w:val="4142F17E"/>
+    <w:lvl w:ilvl="0" w:tplc="CF3A9AE2">
+      <w:start w:val="1"/>
+      <w:numFmt w:val="decimal"/>
+      <w:lvlText w:val="%1."/>
+      <w:lvlJc w:val="left"/>
+      <w:pPr>
+        <w:ind w:left="1211" w:hanging="360"/>
+      </w:pPr>
+      <w:rPr>
+        <w:rFonts w:hint="default"/>
+      </w:rPr>
+    </w:lvl>
+    <w:lvl w:ilvl="1" w:tplc="04090019" w:tentative="1">
+      <w:start w:val="1"/>
+      <w:numFmt w:val="lowerLetter"/>
+      <w:lvlText w:val="%2."/>
+      <w:lvlJc w:val="left"/>
+      <w:pPr>
+        <w:ind w:left="1931" w:hanging="360"/>
+      </w:pPr>
+    </w:lvl>
+    <w:lvl w:ilvl="2" w:tplc="0409001B" w:tentative="1">
+      <w:start w:val="1"/>
+      <w:numFmt w:val="lowerRoman"/>
+      <w:lvlText w:val="%3."/>
+      <w:lvlJc w:val="right"/>
+      <w:pPr>
+        <w:ind w:left="2651" w:hanging="180"/>
+      </w:pPr>
+    </w:lvl>
+    <w:lvl w:ilvl="3" w:tplc="0409000F" w:tentative="1">
+      <w:start w:val="1"/>
+      <w:numFmt w:val="decimal"/>
+      <w:lvlText w:val="%4."/>
+      <w:lvlJc w:val="left"/>
+      <w:pPr>
+        <w:ind w:left="3371" w:hanging="360"/>
+      </w:pPr>
+    </w:lvl>
+    <w:lvl w:ilvl="4" w:tplc="04090019" w:tentative="1">
+      <w:start w:val="1"/>
+      <w:numFmt w:val="lowerLetter"/>
+      <w:lvlText w:val="%5."/>
+      <w:lvlJc w:val="left"/>
+      <w:pPr>
+        <w:ind w:left="4091" w:hanging="360"/>
+      </w:pPr>
+    </w:lvl>
+    <w:lvl w:ilvl="5" w:tplc="0409001B" w:tentative="1">
+      <w:start w:val="1"/>
+      <w:numFmt w:val="lowerRoman"/>
+      <w:lvlText w:val="%6."/>
+      <w:lvlJc w:val="right"/>
+      <w:pPr>
+        <w:ind w:left="4811" w:hanging="180"/>
+      </w:pPr>
+    </w:lvl>
+    <w:lvl w:ilvl="6" w:tplc="0409000F" w:tentative="1">
+      <w:start w:val="1"/>
+      <w:numFmt w:val="decimal"/>
+      <w:lvlText w:val="%7."/>
+      <w:lvlJc w:val="left"/>
+      <w:pPr>
+        <w:ind w:left="5531" w:hanging="360"/>
+      </w:pPr>
+    </w:lvl>
+    <w:lvl w:ilvl="7" w:tplc="04090019" w:tentative="1">
+      <w:start w:val="1"/>
+      <w:numFmt w:val="lowerLetter"/>
+      <w:lvlText w:val="%8."/>
+      <w:lvlJc w:val="left"/>
+      <w:pPr>
+        <w:ind w:left="6251" w:hanging="360"/>
+      </w:pPr>
+    </w:lvl>
+    <w:lvl w:ilvl="8" w:tplc="0409001B" w:tentative="1">
+      <w:start w:val="1"/>
+      <w:numFmt w:val="lowerRoman"/>
+      <w:lvlText w:val="%9."/>
+      <w:lvlJc w:val="right"/>
+      <w:pPr>
+        <w:ind w:left="6971" w:hanging="180"/>
+      </w:pPr>
+    </w:lvl>
+  </w:abstractNum>
+  <w:abstractNum w:abstractNumId="22" w15:restartNumberingAfterBreak="0">
     <w:nsid w:val="6026680B"/>
     <w:multiLevelType w:val="hybridMultilevel"/>
     <w:tmpl w:val="5316C574"/>
@@ -9159,7 +9479,7 @@
       </w:pPr>
     </w:lvl>
   </w:abstractNum>
-  <w:abstractNum w:abstractNumId="21" w15:restartNumberingAfterBreak="0">
+  <w:abstractNum w:abstractNumId="23" w15:restartNumberingAfterBreak="0">
     <w:nsid w:val="61444C39"/>
     <w:multiLevelType w:val="multilevel"/>
     <w:tmpl w:val="DDA48C2C"/>
@@ -9273,7 +9593,7 @@
       </w:rPr>
     </w:lvl>
   </w:abstractNum>
-  <w:abstractNum w:abstractNumId="22" w15:restartNumberingAfterBreak="0">
+  <w:abstractNum w:abstractNumId="24" w15:restartNumberingAfterBreak="0">
     <w:nsid w:val="619B3EA6"/>
     <w:multiLevelType w:val="hybridMultilevel"/>
     <w:tmpl w:val="1C122A4A"/>
@@ -9386,7 +9706,7 @@
       </w:rPr>
     </w:lvl>
   </w:abstractNum>
-  <w:abstractNum w:abstractNumId="23" w15:restartNumberingAfterBreak="0">
+  <w:abstractNum w:abstractNumId="25" w15:restartNumberingAfterBreak="0">
     <w:nsid w:val="635916A5"/>
     <w:multiLevelType w:val="hybridMultilevel"/>
     <w:tmpl w:val="1F4E693E"/>
@@ -9499,7 +9819,7 @@
       </w:rPr>
     </w:lvl>
   </w:abstractNum>
-  <w:abstractNum w:abstractNumId="24" w15:restartNumberingAfterBreak="0">
+  <w:abstractNum w:abstractNumId="26" w15:restartNumberingAfterBreak="0">
     <w:nsid w:val="65B111E3"/>
     <w:multiLevelType w:val="hybridMultilevel"/>
     <w:tmpl w:val="3664EB72"/>
@@ -9588,7 +9908,7 @@
       </w:pPr>
     </w:lvl>
   </w:abstractNum>
-  <w:abstractNum w:abstractNumId="25" w15:restartNumberingAfterBreak="0">
+  <w:abstractNum w:abstractNumId="27" w15:restartNumberingAfterBreak="0">
     <w:nsid w:val="6A836115"/>
     <w:multiLevelType w:val="hybridMultilevel"/>
     <w:tmpl w:val="3BA2342A"/>
@@ -9701,7 +10021,7 @@
       </w:rPr>
     </w:lvl>
   </w:abstractNum>
-  <w:abstractNum w:abstractNumId="26" w15:restartNumberingAfterBreak="0">
+  <w:abstractNum w:abstractNumId="28" w15:restartNumberingAfterBreak="0">
     <w:nsid w:val="6A9535C4"/>
     <w:multiLevelType w:val="hybridMultilevel"/>
     <w:tmpl w:val="D1BCBB8C"/>
@@ -9787,7 +10107,7 @@
       </w:pPr>
     </w:lvl>
   </w:abstractNum>
-  <w:abstractNum w:abstractNumId="27" w15:restartNumberingAfterBreak="0">
+  <w:abstractNum w:abstractNumId="29" w15:restartNumberingAfterBreak="0">
     <w:nsid w:val="6C072446"/>
     <w:multiLevelType w:val="hybridMultilevel"/>
     <w:tmpl w:val="873205A4"/>
@@ -9900,7 +10220,7 @@
       </w:rPr>
     </w:lvl>
   </w:abstractNum>
-  <w:abstractNum w:abstractNumId="28" w15:restartNumberingAfterBreak="0">
+  <w:abstractNum w:abstractNumId="30" w15:restartNumberingAfterBreak="0">
     <w:nsid w:val="71213F0D"/>
     <w:multiLevelType w:val="multilevel"/>
     <w:tmpl w:val="235A82E4"/>
@@ -10013,7 +10333,96 @@
       </w:rPr>
     </w:lvl>
   </w:abstractNum>
-  <w:abstractNum w:abstractNumId="29" w15:restartNumberingAfterBreak="0">
+  <w:abstractNum w:abstractNumId="31" w15:restartNumberingAfterBreak="0">
+    <w:nsid w:val="72E641FD"/>
+    <w:multiLevelType w:val="hybridMultilevel"/>
+    <w:tmpl w:val="9F6CA48A"/>
+    <w:lvl w:ilvl="0" w:tplc="7E108B46">
+      <w:start w:val="1"/>
+      <w:numFmt w:val="decimal"/>
+      <w:lvlText w:val="%1."/>
+      <w:lvlJc w:val="left"/>
+      <w:pPr>
+        <w:ind w:left="1215" w:hanging="360"/>
+      </w:pPr>
+      <w:rPr>
+        <w:rFonts w:hint="default"/>
+      </w:rPr>
+    </w:lvl>
+    <w:lvl w:ilvl="1" w:tplc="04090019" w:tentative="1">
+      <w:start w:val="1"/>
+      <w:numFmt w:val="lowerLetter"/>
+      <w:lvlText w:val="%2."/>
+      <w:lvlJc w:val="left"/>
+      <w:pPr>
+        <w:ind w:left="1935" w:hanging="360"/>
+      </w:pPr>
+    </w:lvl>
+    <w:lvl w:ilvl="2" w:tplc="0409001B" w:tentative="1">
+      <w:start w:val="1"/>
+      <w:numFmt w:val="lowerRoman"/>
+      <w:lvlText w:val="%3."/>
+      <w:lvlJc w:val="right"/>
+      <w:pPr>
+        <w:ind w:left="2655" w:hanging="180"/>
+      </w:pPr>
+    </w:lvl>
+    <w:lvl w:ilvl="3" w:tplc="0409000F" w:tentative="1">
+      <w:start w:val="1"/>
+      <w:numFmt w:val="decimal"/>
+      <w:lvlText w:val="%4."/>
+      <w:lvlJc w:val="left"/>
+      <w:pPr>
+        <w:ind w:left="3375" w:hanging="360"/>
+      </w:pPr>
+    </w:lvl>
+    <w:lvl w:ilvl="4" w:tplc="04090019" w:tentative="1">
+      <w:start w:val="1"/>
+      <w:numFmt w:val="lowerLetter"/>
+      <w:lvlText w:val="%5."/>
+      <w:lvlJc w:val="left"/>
+      <w:pPr>
+        <w:ind w:left="4095" w:hanging="360"/>
+      </w:pPr>
+    </w:lvl>
+    <w:lvl w:ilvl="5" w:tplc="0409001B" w:tentative="1">
+      <w:start w:val="1"/>
+      <w:numFmt w:val="lowerRoman"/>
+      <w:lvlText w:val="%6."/>
+      <w:lvlJc w:val="right"/>
+      <w:pPr>
+        <w:ind w:left="4815" w:hanging="180"/>
+      </w:pPr>
+    </w:lvl>
+    <w:lvl w:ilvl="6" w:tplc="0409000F" w:tentative="1">
+      <w:start w:val="1"/>
+      <w:numFmt w:val="decimal"/>
+      <w:lvlText w:val="%7."/>
+      <w:lvlJc w:val="left"/>
+      <w:pPr>
+        <w:ind w:left="5535" w:hanging="360"/>
+      </w:pPr>
+    </w:lvl>
+    <w:lvl w:ilvl="7" w:tplc="04090019" w:tentative="1">
+      <w:start w:val="1"/>
+      <w:numFmt w:val="lowerLetter"/>
+      <w:lvlText w:val="%8."/>
+      <w:lvlJc w:val="left"/>
+      <w:pPr>
+        <w:ind w:left="6255" w:hanging="360"/>
+      </w:pPr>
+    </w:lvl>
+    <w:lvl w:ilvl="8" w:tplc="0409001B" w:tentative="1">
+      <w:start w:val="1"/>
+      <w:numFmt w:val="lowerRoman"/>
+      <w:lvlText w:val="%9."/>
+      <w:lvlJc w:val="right"/>
+      <w:pPr>
+        <w:ind w:left="6975" w:hanging="180"/>
+      </w:pPr>
+    </w:lvl>
+  </w:abstractNum>
+  <w:abstractNum w:abstractNumId="32" w15:restartNumberingAfterBreak="0">
     <w:nsid w:val="730E3FCA"/>
     <w:multiLevelType w:val="hybridMultilevel"/>
     <w:tmpl w:val="BE683178"/>
@@ -10099,7 +10508,7 @@
       </w:pPr>
     </w:lvl>
   </w:abstractNum>
-  <w:abstractNum w:abstractNumId="30" w15:restartNumberingAfterBreak="0">
+  <w:abstractNum w:abstractNumId="33" w15:restartNumberingAfterBreak="0">
     <w:nsid w:val="795A477C"/>
     <w:multiLevelType w:val="hybridMultilevel"/>
     <w:tmpl w:val="483690AA"/>
@@ -10189,7 +10598,7 @@
     <w:abstractNumId w:val="10"/>
   </w:num>
   <w:num w:numId="2">
-    <w:abstractNumId w:val="15"/>
+    <w:abstractNumId w:val="16"/>
   </w:num>
   <w:num w:numId="3">
     <w:abstractNumId w:val="4"/>
@@ -10198,31 +10607,31 @@
     <w:abstractNumId w:val="7"/>
   </w:num>
   <w:num w:numId="5">
-    <w:abstractNumId w:val="23"/>
+    <w:abstractNumId w:val="25"/>
   </w:num>
   <w:num w:numId="6">
     <w:abstractNumId w:val="6"/>
   </w:num>
   <w:num w:numId="7">
-    <w:abstractNumId w:val="14"/>
+    <w:abstractNumId w:val="15"/>
   </w:num>
   <w:num w:numId="8">
     <w:abstractNumId w:val="5"/>
   </w:num>
   <w:num w:numId="9">
-    <w:abstractNumId w:val="24"/>
+    <w:abstractNumId w:val="26"/>
   </w:num>
   <w:num w:numId="10">
-    <w:abstractNumId w:val="19"/>
+    <w:abstractNumId w:val="20"/>
   </w:num>
   <w:num w:numId="11">
-    <w:abstractNumId w:val="29"/>
+    <w:abstractNumId w:val="32"/>
   </w:num>
   <w:num w:numId="12">
-    <w:abstractNumId w:val="21"/>
+    <w:abstractNumId w:val="23"/>
   </w:num>
   <w:num w:numId="13">
-    <w:abstractNumId w:val="27"/>
+    <w:abstractNumId w:val="29"/>
   </w:num>
   <w:num w:numId="14">
     <w:abstractNumId w:val="11"/>
@@ -10234,49 +10643,49 @@
     <w:abstractNumId w:val="9"/>
   </w:num>
   <w:num w:numId="17">
-    <w:abstractNumId w:val="25"/>
+    <w:abstractNumId w:val="27"/>
   </w:num>
   <w:num w:numId="18">
-    <w:abstractNumId w:val="30"/>
+    <w:abstractNumId w:val="33"/>
   </w:num>
   <w:num w:numId="19">
     <w:abstractNumId w:val="2"/>
   </w:num>
   <w:num w:numId="20">
-    <w:abstractNumId w:val="26"/>
+    <w:abstractNumId w:val="28"/>
   </w:num>
   <w:num w:numId="21">
-    <w:abstractNumId w:val="13"/>
+    <w:abstractNumId w:val="14"/>
   </w:num>
   <w:num w:numId="22">
-    <w:abstractNumId w:val="20"/>
+    <w:abstractNumId w:val="22"/>
   </w:num>
   <w:num w:numId="23">
-    <w:abstractNumId w:val="22"/>
+    <w:abstractNumId w:val="24"/>
   </w:num>
   <w:num w:numId="24">
     <w:abstractNumId w:val="3"/>
   </w:num>
   <w:num w:numId="25">
-    <w:abstractNumId w:val="18"/>
+    <w:abstractNumId w:val="19"/>
   </w:num>
   <w:num w:numId="26">
-    <w:abstractNumId w:val="28"/>
+    <w:abstractNumId w:val="30"/>
   </w:num>
   <w:num w:numId="27">
-    <w:abstractNumId w:val="12"/>
+    <w:abstractNumId w:val="13"/>
   </w:num>
   <w:num w:numId="28">
     <w:abstractNumId w:val="0"/>
   </w:num>
   <w:num w:numId="29">
-    <w:abstractNumId w:val="16"/>
+    <w:abstractNumId w:val="17"/>
   </w:num>
   <w:num w:numId="30">
     <w:abstractNumId w:val="1"/>
   </w:num>
   <w:num w:numId="31">
-    <w:abstractNumId w:val="12"/>
+    <w:abstractNumId w:val="13"/>
     <w:lvlOverride w:ilvl="0">
       <w:startOverride w:val="1"/>
     </w:lvlOverride>
@@ -10306,7 +10715,7 @@
     </w:lvlOverride>
   </w:num>
   <w:num w:numId="32">
-    <w:abstractNumId w:val="12"/>
+    <w:abstractNumId w:val="13"/>
     <w:lvlOverride w:ilvl="0">
       <w:startOverride w:val="1"/>
     </w:lvlOverride>
@@ -10336,7 +10745,16 @@
     </w:lvlOverride>
   </w:num>
   <w:num w:numId="33">
-    <w:abstractNumId w:val="17"/>
+    <w:abstractNumId w:val="18"/>
+  </w:num>
+  <w:num w:numId="34">
+    <w:abstractNumId w:val="21"/>
+  </w:num>
+  <w:num w:numId="35">
+    <w:abstractNumId w:val="31"/>
+  </w:num>
+  <w:num w:numId="36">
+    <w:abstractNumId w:val="12"/>
   </w:num>
 </w:numbering>
 </file>
@@ -11537,6 +11955,7 @@
     <w:rsid w:val="000F73A2"/>
     <w:rsid w:val="00140CB8"/>
     <w:rsid w:val="001C4D13"/>
+    <w:rsid w:val="001D0448"/>
     <w:rsid w:val="001E23C3"/>
     <w:rsid w:val="00221177"/>
     <w:rsid w:val="00241514"/>
@@ -11558,7 +11977,6 @@
     <w:rsid w:val="008D1406"/>
     <w:rsid w:val="008E2F0C"/>
     <w:rsid w:val="00923546"/>
-    <w:rsid w:val="00947750"/>
     <w:rsid w:val="009D75F2"/>
     <w:rsid w:val="00AB315C"/>
     <w:rsid w:val="00AD67CC"/>
@@ -12362,7 +12780,7 @@
 </file>
 
 <file path=customXml/itemProps2.xml><?xml version="1.0" encoding="utf-8"?>
-<ds:datastoreItem xmlns:ds="http://schemas.openxmlformats.org/officeDocument/2006/customXml" ds:itemID="{8B527836-EA5B-4F90-9CBD-F6973D2CA70B}">
+<ds:datastoreItem xmlns:ds="http://schemas.openxmlformats.org/officeDocument/2006/customXml" ds:itemID="{2D658A83-D58A-4ED0-9C01-CD731096F5C0}">
   <ds:schemaRefs>
     <ds:schemaRef ds:uri="http://schemas.openxmlformats.org/officeDocument/2006/bibliography"/>
   </ds:schemaRefs>

</xml_diff>

<commit_message>
ĐẶc tả màn hình tra cứu
</commit_message>
<xml_diff>
--- a/03_Design/DesignDocument.docx
+++ b/03_Design/DesignDocument.docx
@@ -4404,30 +4404,28 @@
         <w:tblLook w:val="04A0" w:firstRow="1" w:lastRow="0" w:firstColumn="1" w:lastColumn="0" w:noHBand="0" w:noVBand="1"/>
       </w:tblPr>
       <w:tblGrid>
-        <w:gridCol w:w="1750"/>
-        <w:gridCol w:w="2148"/>
-        <w:gridCol w:w="1904"/>
-        <w:gridCol w:w="4363"/>
+        <w:gridCol w:w="821"/>
+        <w:gridCol w:w="2387"/>
+        <w:gridCol w:w="2007"/>
+        <w:gridCol w:w="4950"/>
       </w:tblGrid>
       <w:tr>
         <w:tc>
           <w:tcPr>
             <w:tcW w:w="821" w:type="dxa"/>
+            <w:shd w:val="clear" w:color="auto" w:fill="0070C0"/>
             <w:vAlign w:val="center"/>
           </w:tcPr>
           <w:p>
             <w:pPr>
-              <w:pStyle w:val="oancuaDanhsach"/>
-              <w:numPr>
-                <w:ilvl w:val="0"/>
-                <w:numId w:val="33"/>
-              </w:numPr>
               <w:tabs>
                 <w:tab w:val="center" w:pos="4680"/>
                 <w:tab w:val="right" w:pos="9360"/>
               </w:tabs>
               <w:rPr>
                 <w:rFonts w:ascii="Arial" w:hAnsi="Arial" w:cs="Arial"/>
+                <w:b/>
+                <w:color w:val="FFFFFF" w:themeColor="background1"/>
                 <w:sz w:val="24"/>
                 <w:szCs w:val="24"/>
               </w:rPr>
@@ -4435,6 +4433,8 @@
             <w:r>
               <w:rPr>
                 <w:rFonts w:ascii="Arial" w:hAnsi="Arial" w:cs="Arial"/>
+                <w:b/>
+                <w:color w:val="FFFFFF" w:themeColor="background1"/>
                 <w:sz w:val="24"/>
                 <w:szCs w:val="24"/>
               </w:rPr>
@@ -4445,12 +4445,15 @@
         <w:tc>
           <w:tcPr>
             <w:tcW w:w="2387" w:type="dxa"/>
+            <w:shd w:val="clear" w:color="auto" w:fill="0070C0"/>
             <w:vAlign w:val="center"/>
           </w:tcPr>
           <w:p>
             <w:pPr>
               <w:rPr>
                 <w:rFonts w:ascii="Arial" w:hAnsi="Arial" w:cs="Arial"/>
+                <w:b/>
+                <w:color w:val="FFFFFF" w:themeColor="background1"/>
                 <w:sz w:val="24"/>
                 <w:szCs w:val="24"/>
               </w:rPr>
@@ -4458,6 +4461,8 @@
             <w:r>
               <w:rPr>
                 <w:rFonts w:ascii="Arial" w:hAnsi="Arial" w:cs="Arial"/>
+                <w:b/>
+                <w:color w:val="FFFFFF" w:themeColor="background1"/>
                 <w:sz w:val="24"/>
                 <w:szCs w:val="24"/>
               </w:rPr>
@@ -4468,12 +4473,15 @@
         <w:tc>
           <w:tcPr>
             <w:tcW w:w="2007" w:type="dxa"/>
+            <w:shd w:val="clear" w:color="auto" w:fill="0070C0"/>
             <w:vAlign w:val="center"/>
           </w:tcPr>
           <w:p>
             <w:pPr>
               <w:rPr>
                 <w:rFonts w:ascii="Arial" w:hAnsi="Arial" w:cs="Arial"/>
+                <w:b/>
+                <w:color w:val="FFFFFF" w:themeColor="background1"/>
                 <w:sz w:val="24"/>
                 <w:szCs w:val="24"/>
               </w:rPr>
@@ -4481,6 +4489,8 @@
             <w:r>
               <w:rPr>
                 <w:rFonts w:ascii="Arial" w:hAnsi="Arial" w:cs="Arial"/>
+                <w:b/>
+                <w:color w:val="FFFFFF" w:themeColor="background1"/>
                 <w:sz w:val="24"/>
                 <w:szCs w:val="24"/>
               </w:rPr>
@@ -4491,12 +4501,15 @@
         <w:tc>
           <w:tcPr>
             <w:tcW w:w="4950" w:type="dxa"/>
+            <w:shd w:val="clear" w:color="auto" w:fill="0070C0"/>
             <w:vAlign w:val="center"/>
           </w:tcPr>
           <w:p>
             <w:pPr>
               <w:rPr>
                 <w:rFonts w:ascii="Arial" w:hAnsi="Arial" w:cs="Arial"/>
+                <w:b/>
+                <w:color w:val="FFFFFF" w:themeColor="background1"/>
                 <w:sz w:val="24"/>
                 <w:szCs w:val="24"/>
               </w:rPr>
@@ -4504,6 +4517,8 @@
             <w:r>
               <w:rPr>
                 <w:rFonts w:ascii="Arial" w:hAnsi="Arial" w:cs="Arial"/>
+                <w:b/>
+                <w:color w:val="FFFFFF" w:themeColor="background1"/>
                 <w:sz w:val="24"/>
                 <w:szCs w:val="24"/>
               </w:rPr>
@@ -5498,7 +5513,6 @@
                 <w:sz w:val="24"/>
                 <w:szCs w:val="24"/>
               </w:rPr>
-              <w:lastRenderedPageBreak/>
               <w:t>11</w:t>
             </w:r>
           </w:p>
@@ -5522,7 +5536,16 @@
                 <w:sz w:val="24"/>
                 <w:szCs w:val="24"/>
               </w:rPr>
-              <w:t>Màn hình sắp xếp lịch thi đấu</w:t>
+              <w:t xml:space="preserve">Màn hình sắp xếp </w:t>
+            </w:r>
+            <w:r>
+              <w:rPr>
+                <w:rFonts w:ascii="Arial" w:hAnsi="Arial" w:cs="Arial"/>
+                <w:sz w:val="24"/>
+                <w:szCs w:val="24"/>
+              </w:rPr>
+              <w:lastRenderedPageBreak/>
+              <w:t>lịch thi đấu</w:t>
             </w:r>
           </w:p>
         </w:tc>
@@ -5545,7 +5568,17 @@
                 <w:sz w:val="24"/>
                 <w:szCs w:val="24"/>
               </w:rPr>
-              <w:t>Màn hình nhập liệu</w:t>
+              <w:lastRenderedPageBreak/>
+              <w:t xml:space="preserve">Màn hình nhập </w:t>
+            </w:r>
+            <w:r>
+              <w:rPr>
+                <w:rFonts w:ascii="Arial" w:hAnsi="Arial" w:cs="Arial"/>
+                <w:sz w:val="24"/>
+                <w:szCs w:val="24"/>
+              </w:rPr>
+              <w:lastRenderedPageBreak/>
+              <w:t>liệu</w:t>
             </w:r>
           </w:p>
         </w:tc>
@@ -5568,7 +5601,17 @@
                 <w:sz w:val="24"/>
                 <w:szCs w:val="24"/>
               </w:rPr>
-              <w:t>Cho phép nhập vào lập lịch thi đấu của mùa giải</w:t>
+              <w:lastRenderedPageBreak/>
+              <w:t xml:space="preserve">Cho phép nhập vào lập lịch thi đấu của mùa </w:t>
+            </w:r>
+            <w:r>
+              <w:rPr>
+                <w:rFonts w:ascii="Arial" w:hAnsi="Arial" w:cs="Arial"/>
+                <w:sz w:val="24"/>
+                <w:szCs w:val="24"/>
+              </w:rPr>
+              <w:lastRenderedPageBreak/>
+              <w:t>giải</w:t>
             </w:r>
           </w:p>
         </w:tc>
@@ -5596,6 +5639,7 @@
                 <w:sz w:val="24"/>
                 <w:szCs w:val="24"/>
               </w:rPr>
+              <w:lastRenderedPageBreak/>
               <w:t>12</w:t>
             </w:r>
           </w:p>
@@ -6481,7 +6525,6 @@
       </w:pPr>
       <w:bookmarkStart w:id="14" w:name="_Toc383898136"/>
       <w:r>
-        <w:lastRenderedPageBreak/>
         <w:t>Đặc tả các màn hình giao diện</w:t>
       </w:r>
       <w:bookmarkEnd w:id="14"/>
@@ -6536,6 +6579,7 @@
       </w:pPr>
       <w:bookmarkStart w:id="15" w:name="_Toc383898137"/>
       <w:r>
+        <w:lastRenderedPageBreak/>
         <w:t>Màn hình “A”</w:t>
       </w:r>
       <w:bookmarkEnd w:id="15"/>
@@ -6672,8 +6716,6 @@
         </w:rPr>
         <w:t>Thoát khỏi phần mềm.</w:t>
       </w:r>
-      <w:bookmarkStart w:id="16" w:name="_GoBack"/>
-      <w:bookmarkEnd w:id="16"/>
     </w:p>
     <w:p>
       <w:pPr>
@@ -6704,11 +6746,11 @@
       <w:pPr>
         <w:pStyle w:val="u3"/>
       </w:pPr>
-      <w:bookmarkStart w:id="17" w:name="_Toc383898138"/>
+      <w:bookmarkStart w:id="16" w:name="_Toc383898138"/>
       <w:r>
         <w:t>Màn hình “B”</w:t>
       </w:r>
-      <w:bookmarkEnd w:id="17"/>
+      <w:bookmarkEnd w:id="16"/>
     </w:p>
     <w:p>
       <w:pPr>
@@ -6739,6 +6781,298 @@
         </w:rPr>
         <w:t>i từng biến cố trong màn hình. Kèm theo hình ảnh thiết kế từng màn hình]</w:t>
       </w:r>
+    </w:p>
+    <w:p>
+      <w:pPr>
+        <w:ind w:firstLine="851"/>
+        <w:rPr>
+          <w:i/>
+          <w:color w:val="0070C0"/>
+        </w:rPr>
+      </w:pPr>
+    </w:p>
+    <w:p>
+      <w:pPr>
+        <w:ind w:firstLine="851"/>
+        <w:rPr>
+          <w:i/>
+          <w:color w:val="0070C0"/>
+        </w:rPr>
+      </w:pPr>
+    </w:p>
+    <w:p>
+      <w:pPr>
+        <w:ind w:firstLine="851"/>
+        <w:rPr>
+          <w:i/>
+          <w:color w:val="0070C0"/>
+        </w:rPr>
+      </w:pPr>
+    </w:p>
+    <w:p>
+      <w:pPr>
+        <w:pStyle w:val="oancuaDanhsach"/>
+        <w:numPr>
+          <w:ilvl w:val="0"/>
+          <w:numId w:val="33"/>
+        </w:numPr>
+        <w:rPr>
+          <w:color w:val="0070C0"/>
+        </w:rPr>
+      </w:pPr>
+      <w:r>
+        <w:rPr>
+          <w:color w:val="000000" w:themeColor="text1"/>
+          <w:sz w:val="28"/>
+          <w:szCs w:val="28"/>
+        </w:rPr>
+        <w:lastRenderedPageBreak/>
+        <w:t xml:space="preserve">Màn hình tra cứu thông tin: </w:t>
+      </w:r>
+    </w:p>
+    <w:p>
+      <w:pPr>
+        <w:ind w:firstLine="851"/>
+        <w:rPr>
+          <w:color w:val="0070C0"/>
+        </w:rPr>
+      </w:pPr>
+      <w:r>
+        <w:rPr>
+          <w:noProof/>
+        </w:rPr>
+        <w:drawing>
+          <wp:inline distT="0" distB="0" distL="0" distR="0" wp14:anchorId="2D2CDAEB" wp14:editId="58B6063D">
+            <wp:extent cx="4314286" cy="3038095"/>
+            <wp:effectExtent l="0" t="0" r="0" b="0"/>
+            <wp:docPr id="5" name="Hình ảnh 5"/>
+            <wp:cNvGraphicFramePr>
+              <a:graphicFrameLocks xmlns:a="http://schemas.openxmlformats.org/drawingml/2006/main" noChangeAspect="1"/>
+            </wp:cNvGraphicFramePr>
+            <a:graphic xmlns:a="http://schemas.openxmlformats.org/drawingml/2006/main">
+              <a:graphicData uri="http://schemas.openxmlformats.org/drawingml/2006/picture">
+                <pic:pic xmlns:pic="http://schemas.openxmlformats.org/drawingml/2006/picture">
+                  <pic:nvPicPr>
+                    <pic:cNvPr id="1" name=""/>
+                    <pic:cNvPicPr/>
+                  </pic:nvPicPr>
+                  <pic:blipFill>
+                    <a:blip r:embed="rId17"/>
+                    <a:stretch>
+                      <a:fillRect/>
+                    </a:stretch>
+                  </pic:blipFill>
+                  <pic:spPr>
+                    <a:xfrm>
+                      <a:off x="0" y="0"/>
+                      <a:ext cx="4314286" cy="3038095"/>
+                    </a:xfrm>
+                    <a:prstGeom prst="rect">
+                      <a:avLst/>
+                    </a:prstGeom>
+                  </pic:spPr>
+                </pic:pic>
+              </a:graphicData>
+            </a:graphic>
+          </wp:inline>
+        </w:drawing>
+      </w:r>
+    </w:p>
+    <w:p>
+      <w:pPr>
+        <w:pStyle w:val="oancuaDanhsach"/>
+        <w:numPr>
+          <w:ilvl w:val="0"/>
+          <w:numId w:val="37"/>
+        </w:numPr>
+        <w:rPr>
+          <w:rFonts w:ascii="Arial" w:hAnsi="Arial" w:cs="Arial"/>
+          <w:color w:val="000000" w:themeColor="text1"/>
+          <w:sz w:val="28"/>
+          <w:szCs w:val="28"/>
+        </w:rPr>
+      </w:pPr>
+      <w:r>
+        <w:rPr>
+          <w:rFonts w:ascii="Arial" w:hAnsi="Arial" w:cs="Arial"/>
+          <w:color w:val="000000" w:themeColor="text1"/>
+          <w:sz w:val="28"/>
+          <w:szCs w:val="28"/>
+        </w:rPr>
+        <w:t>Hiển thị màn hình xếp hạng vua phá lưới.</w:t>
+      </w:r>
+    </w:p>
+    <w:p>
+      <w:pPr>
+        <w:pStyle w:val="oancuaDanhsach"/>
+        <w:numPr>
+          <w:ilvl w:val="0"/>
+          <w:numId w:val="37"/>
+        </w:numPr>
+        <w:rPr>
+          <w:rFonts w:ascii="Arial" w:hAnsi="Arial" w:cs="Arial"/>
+          <w:color w:val="000000" w:themeColor="text1"/>
+          <w:sz w:val="28"/>
+          <w:szCs w:val="28"/>
+        </w:rPr>
+      </w:pPr>
+      <w:r>
+        <w:rPr>
+          <w:rFonts w:ascii="Arial" w:hAnsi="Arial" w:cs="Arial"/>
+          <w:color w:val="000000" w:themeColor="text1"/>
+          <w:sz w:val="28"/>
+          <w:szCs w:val="28"/>
+        </w:rPr>
+        <w:t>Hiển thị màn hình thông tin cầu thủ.</w:t>
+      </w:r>
+    </w:p>
+    <w:p>
+      <w:pPr>
+        <w:pStyle w:val="oancuaDanhsach"/>
+        <w:numPr>
+          <w:ilvl w:val="0"/>
+          <w:numId w:val="37"/>
+        </w:numPr>
+        <w:rPr>
+          <w:rFonts w:ascii="Arial" w:hAnsi="Arial" w:cs="Arial"/>
+          <w:color w:val="000000" w:themeColor="text1"/>
+          <w:sz w:val="28"/>
+          <w:szCs w:val="28"/>
+        </w:rPr>
+      </w:pPr>
+      <w:r>
+        <w:rPr>
+          <w:rFonts w:ascii="Arial" w:hAnsi="Arial" w:cs="Arial"/>
+          <w:color w:val="000000" w:themeColor="text1"/>
+          <w:sz w:val="28"/>
+          <w:szCs w:val="28"/>
+        </w:rPr>
+        <w:t>Hiển thị màn hình thông tin đội bóng.</w:t>
+      </w:r>
+    </w:p>
+    <w:p>
+      <w:pPr>
+        <w:pStyle w:val="oancuaDanhsach"/>
+        <w:numPr>
+          <w:ilvl w:val="0"/>
+          <w:numId w:val="37"/>
+        </w:numPr>
+        <w:rPr>
+          <w:rFonts w:ascii="Arial" w:hAnsi="Arial" w:cs="Arial"/>
+          <w:color w:val="000000" w:themeColor="text1"/>
+          <w:sz w:val="28"/>
+          <w:szCs w:val="28"/>
+        </w:rPr>
+      </w:pPr>
+      <w:r>
+        <w:rPr>
+          <w:rFonts w:ascii="Arial" w:hAnsi="Arial" w:cs="Arial"/>
+          <w:color w:val="000000" w:themeColor="text1"/>
+          <w:sz w:val="28"/>
+          <w:szCs w:val="28"/>
+        </w:rPr>
+        <w:t>Hiển thị màn hình kết quả trận đấu.</w:t>
+      </w:r>
+    </w:p>
+    <w:p>
+      <w:pPr>
+        <w:pStyle w:val="oancuaDanhsach"/>
+        <w:numPr>
+          <w:ilvl w:val="0"/>
+          <w:numId w:val="37"/>
+        </w:numPr>
+        <w:rPr>
+          <w:rFonts w:ascii="Arial" w:hAnsi="Arial" w:cs="Arial"/>
+          <w:color w:val="000000" w:themeColor="text1"/>
+          <w:sz w:val="28"/>
+          <w:szCs w:val="28"/>
+        </w:rPr>
+      </w:pPr>
+      <w:r>
+        <w:rPr>
+          <w:rFonts w:ascii="Arial" w:hAnsi="Arial" w:cs="Arial"/>
+          <w:color w:val="000000" w:themeColor="text1"/>
+          <w:sz w:val="28"/>
+          <w:szCs w:val="28"/>
+        </w:rPr>
+        <w:t>Hiển thị màn hình lịch thi đấu.</w:t>
+      </w:r>
+    </w:p>
+    <w:p>
+      <w:pPr>
+        <w:pStyle w:val="oancuaDanhsach"/>
+        <w:numPr>
+          <w:ilvl w:val="0"/>
+          <w:numId w:val="37"/>
+        </w:numPr>
+        <w:rPr>
+          <w:rFonts w:ascii="Arial" w:hAnsi="Arial" w:cs="Arial"/>
+          <w:color w:val="000000" w:themeColor="text1"/>
+          <w:sz w:val="28"/>
+          <w:szCs w:val="28"/>
+        </w:rPr>
+      </w:pPr>
+      <w:r>
+        <w:rPr>
+          <w:rFonts w:ascii="Arial" w:hAnsi="Arial" w:cs="Arial"/>
+          <w:color w:val="000000" w:themeColor="text1"/>
+          <w:sz w:val="28"/>
+          <w:szCs w:val="28"/>
+        </w:rPr>
+        <w:t>Hiển thị màn hình bảng xếp hạng.</w:t>
+      </w:r>
+    </w:p>
+    <w:p>
+      <w:pPr>
+        <w:pStyle w:val="oancuaDanhsach"/>
+        <w:numPr>
+          <w:ilvl w:val="0"/>
+          <w:numId w:val="37"/>
+        </w:numPr>
+        <w:rPr>
+          <w:rFonts w:ascii="Arial" w:hAnsi="Arial" w:cs="Arial"/>
+          <w:color w:val="000000" w:themeColor="text1"/>
+          <w:sz w:val="28"/>
+          <w:szCs w:val="28"/>
+        </w:rPr>
+      </w:pPr>
+      <w:r>
+        <w:rPr>
+          <w:rFonts w:ascii="Arial" w:hAnsi="Arial" w:cs="Arial"/>
+          <w:color w:val="000000" w:themeColor="text1"/>
+          <w:sz w:val="28"/>
+          <w:szCs w:val="28"/>
+        </w:rPr>
+        <w:t>Quay về màn hình chính.</w:t>
+      </w:r>
+    </w:p>
+    <w:p>
+      <w:pPr>
+        <w:rPr>
+          <w:color w:val="0070C0"/>
+        </w:rPr>
+      </w:pPr>
+      <w:r>
+        <w:rPr>
+          <w:color w:val="0070C0"/>
+        </w:rPr>
+        <w:t xml:space="preserve">      </w:t>
+      </w:r>
+    </w:p>
+    <w:p>
+      <w:pPr>
+        <w:rPr>
+          <w:color w:val="0070C0"/>
+        </w:rPr>
+      </w:pPr>
+      <w:r>
+        <w:rPr>
+          <w:color w:val="0070C0"/>
+        </w:rPr>
+        <w:t xml:space="preserve">       </w:t>
+      </w:r>
+      <w:bookmarkStart w:id="17" w:name="_GoBack"/>
+      <w:bookmarkEnd w:id="17"/>
     </w:p>
     <w:sectPr>
       <w:pgSz w:w="12240" w:h="15840"/>
@@ -9820,6 +10154,95 @@
     </w:lvl>
   </w:abstractNum>
   <w:abstractNum w:abstractNumId="26" w15:restartNumberingAfterBreak="0">
+    <w:nsid w:val="64B37F45"/>
+    <w:multiLevelType w:val="hybridMultilevel"/>
+    <w:tmpl w:val="84763626"/>
+    <w:lvl w:ilvl="0" w:tplc="15281F34">
+      <w:start w:val="1"/>
+      <w:numFmt w:val="decimal"/>
+      <w:lvlText w:val="%1."/>
+      <w:lvlJc w:val="left"/>
+      <w:pPr>
+        <w:ind w:left="1211" w:hanging="360"/>
+      </w:pPr>
+      <w:rPr>
+        <w:rFonts w:hint="default"/>
+      </w:rPr>
+    </w:lvl>
+    <w:lvl w:ilvl="1" w:tplc="04090019" w:tentative="1">
+      <w:start w:val="1"/>
+      <w:numFmt w:val="lowerLetter"/>
+      <w:lvlText w:val="%2."/>
+      <w:lvlJc w:val="left"/>
+      <w:pPr>
+        <w:ind w:left="1931" w:hanging="360"/>
+      </w:pPr>
+    </w:lvl>
+    <w:lvl w:ilvl="2" w:tplc="0409001B" w:tentative="1">
+      <w:start w:val="1"/>
+      <w:numFmt w:val="lowerRoman"/>
+      <w:lvlText w:val="%3."/>
+      <w:lvlJc w:val="right"/>
+      <w:pPr>
+        <w:ind w:left="2651" w:hanging="180"/>
+      </w:pPr>
+    </w:lvl>
+    <w:lvl w:ilvl="3" w:tplc="0409000F" w:tentative="1">
+      <w:start w:val="1"/>
+      <w:numFmt w:val="decimal"/>
+      <w:lvlText w:val="%4."/>
+      <w:lvlJc w:val="left"/>
+      <w:pPr>
+        <w:ind w:left="3371" w:hanging="360"/>
+      </w:pPr>
+    </w:lvl>
+    <w:lvl w:ilvl="4" w:tplc="04090019" w:tentative="1">
+      <w:start w:val="1"/>
+      <w:numFmt w:val="lowerLetter"/>
+      <w:lvlText w:val="%5."/>
+      <w:lvlJc w:val="left"/>
+      <w:pPr>
+        <w:ind w:left="4091" w:hanging="360"/>
+      </w:pPr>
+    </w:lvl>
+    <w:lvl w:ilvl="5" w:tplc="0409001B" w:tentative="1">
+      <w:start w:val="1"/>
+      <w:numFmt w:val="lowerRoman"/>
+      <w:lvlText w:val="%6."/>
+      <w:lvlJc w:val="right"/>
+      <w:pPr>
+        <w:ind w:left="4811" w:hanging="180"/>
+      </w:pPr>
+    </w:lvl>
+    <w:lvl w:ilvl="6" w:tplc="0409000F" w:tentative="1">
+      <w:start w:val="1"/>
+      <w:numFmt w:val="decimal"/>
+      <w:lvlText w:val="%7."/>
+      <w:lvlJc w:val="left"/>
+      <w:pPr>
+        <w:ind w:left="5531" w:hanging="360"/>
+      </w:pPr>
+    </w:lvl>
+    <w:lvl w:ilvl="7" w:tplc="04090019" w:tentative="1">
+      <w:start w:val="1"/>
+      <w:numFmt w:val="lowerLetter"/>
+      <w:lvlText w:val="%8."/>
+      <w:lvlJc w:val="left"/>
+      <w:pPr>
+        <w:ind w:left="6251" w:hanging="360"/>
+      </w:pPr>
+    </w:lvl>
+    <w:lvl w:ilvl="8" w:tplc="0409001B" w:tentative="1">
+      <w:start w:val="1"/>
+      <w:numFmt w:val="lowerRoman"/>
+      <w:lvlText w:val="%9."/>
+      <w:lvlJc w:val="right"/>
+      <w:pPr>
+        <w:ind w:left="6971" w:hanging="180"/>
+      </w:pPr>
+    </w:lvl>
+  </w:abstractNum>
+  <w:abstractNum w:abstractNumId="27" w15:restartNumberingAfterBreak="0">
     <w:nsid w:val="65B111E3"/>
     <w:multiLevelType w:val="hybridMultilevel"/>
     <w:tmpl w:val="3664EB72"/>
@@ -9908,7 +10331,7 @@
       </w:pPr>
     </w:lvl>
   </w:abstractNum>
-  <w:abstractNum w:abstractNumId="27" w15:restartNumberingAfterBreak="0">
+  <w:abstractNum w:abstractNumId="28" w15:restartNumberingAfterBreak="0">
     <w:nsid w:val="6A836115"/>
     <w:multiLevelType w:val="hybridMultilevel"/>
     <w:tmpl w:val="3BA2342A"/>
@@ -10021,7 +10444,7 @@
       </w:rPr>
     </w:lvl>
   </w:abstractNum>
-  <w:abstractNum w:abstractNumId="28" w15:restartNumberingAfterBreak="0">
+  <w:abstractNum w:abstractNumId="29" w15:restartNumberingAfterBreak="0">
     <w:nsid w:val="6A9535C4"/>
     <w:multiLevelType w:val="hybridMultilevel"/>
     <w:tmpl w:val="D1BCBB8C"/>
@@ -10107,7 +10530,7 @@
       </w:pPr>
     </w:lvl>
   </w:abstractNum>
-  <w:abstractNum w:abstractNumId="29" w15:restartNumberingAfterBreak="0">
+  <w:abstractNum w:abstractNumId="30" w15:restartNumberingAfterBreak="0">
     <w:nsid w:val="6C072446"/>
     <w:multiLevelType w:val="hybridMultilevel"/>
     <w:tmpl w:val="873205A4"/>
@@ -10220,7 +10643,7 @@
       </w:rPr>
     </w:lvl>
   </w:abstractNum>
-  <w:abstractNum w:abstractNumId="30" w15:restartNumberingAfterBreak="0">
+  <w:abstractNum w:abstractNumId="31" w15:restartNumberingAfterBreak="0">
     <w:nsid w:val="71213F0D"/>
     <w:multiLevelType w:val="multilevel"/>
     <w:tmpl w:val="235A82E4"/>
@@ -10333,7 +10756,7 @@
       </w:rPr>
     </w:lvl>
   </w:abstractNum>
-  <w:abstractNum w:abstractNumId="31" w15:restartNumberingAfterBreak="0">
+  <w:abstractNum w:abstractNumId="32" w15:restartNumberingAfterBreak="0">
     <w:nsid w:val="72E641FD"/>
     <w:multiLevelType w:val="hybridMultilevel"/>
     <w:tmpl w:val="9F6CA48A"/>
@@ -10422,7 +10845,7 @@
       </w:pPr>
     </w:lvl>
   </w:abstractNum>
-  <w:abstractNum w:abstractNumId="32" w15:restartNumberingAfterBreak="0">
+  <w:abstractNum w:abstractNumId="33" w15:restartNumberingAfterBreak="0">
     <w:nsid w:val="730E3FCA"/>
     <w:multiLevelType w:val="hybridMultilevel"/>
     <w:tmpl w:val="BE683178"/>
@@ -10508,7 +10931,7 @@
       </w:pPr>
     </w:lvl>
   </w:abstractNum>
-  <w:abstractNum w:abstractNumId="33" w15:restartNumberingAfterBreak="0">
+  <w:abstractNum w:abstractNumId="34" w15:restartNumberingAfterBreak="0">
     <w:nsid w:val="795A477C"/>
     <w:multiLevelType w:val="hybridMultilevel"/>
     <w:tmpl w:val="483690AA"/>
@@ -10619,19 +11042,19 @@
     <w:abstractNumId w:val="5"/>
   </w:num>
   <w:num w:numId="9">
-    <w:abstractNumId w:val="26"/>
+    <w:abstractNumId w:val="27"/>
   </w:num>
   <w:num w:numId="10">
     <w:abstractNumId w:val="20"/>
   </w:num>
   <w:num w:numId="11">
-    <w:abstractNumId w:val="32"/>
+    <w:abstractNumId w:val="33"/>
   </w:num>
   <w:num w:numId="12">
     <w:abstractNumId w:val="23"/>
   </w:num>
   <w:num w:numId="13">
-    <w:abstractNumId w:val="29"/>
+    <w:abstractNumId w:val="30"/>
   </w:num>
   <w:num w:numId="14">
     <w:abstractNumId w:val="11"/>
@@ -10643,16 +11066,16 @@
     <w:abstractNumId w:val="9"/>
   </w:num>
   <w:num w:numId="17">
-    <w:abstractNumId w:val="27"/>
+    <w:abstractNumId w:val="28"/>
   </w:num>
   <w:num w:numId="18">
-    <w:abstractNumId w:val="33"/>
+    <w:abstractNumId w:val="34"/>
   </w:num>
   <w:num w:numId="19">
     <w:abstractNumId w:val="2"/>
   </w:num>
   <w:num w:numId="20">
-    <w:abstractNumId w:val="28"/>
+    <w:abstractNumId w:val="29"/>
   </w:num>
   <w:num w:numId="21">
     <w:abstractNumId w:val="14"/>
@@ -10670,7 +11093,7 @@
     <w:abstractNumId w:val="19"/>
   </w:num>
   <w:num w:numId="26">
-    <w:abstractNumId w:val="30"/>
+    <w:abstractNumId w:val="31"/>
   </w:num>
   <w:num w:numId="27">
     <w:abstractNumId w:val="13"/>
@@ -10751,10 +11174,13 @@
     <w:abstractNumId w:val="21"/>
   </w:num>
   <w:num w:numId="35">
-    <w:abstractNumId w:val="31"/>
+    <w:abstractNumId w:val="32"/>
   </w:num>
   <w:num w:numId="36">
     <w:abstractNumId w:val="12"/>
+  </w:num>
+  <w:num w:numId="37">
+    <w:abstractNumId w:val="26"/>
   </w:num>
 </w:numbering>
 </file>
@@ -11955,7 +12381,6 @@
     <w:rsid w:val="000F73A2"/>
     <w:rsid w:val="00140CB8"/>
     <w:rsid w:val="001C4D13"/>
-    <w:rsid w:val="001D0448"/>
     <w:rsid w:val="001E23C3"/>
     <w:rsid w:val="00221177"/>
     <w:rsid w:val="00241514"/>
@@ -11977,6 +12402,7 @@
     <w:rsid w:val="008D1406"/>
     <w:rsid w:val="008E2F0C"/>
     <w:rsid w:val="00923546"/>
+    <w:rsid w:val="009643E5"/>
     <w:rsid w:val="009D75F2"/>
     <w:rsid w:val="00AB315C"/>
     <w:rsid w:val="00AD67CC"/>
@@ -12780,7 +13206,7 @@
 </file>
 
 <file path=customXml/itemProps2.xml><?xml version="1.0" encoding="utf-8"?>
-<ds:datastoreItem xmlns:ds="http://schemas.openxmlformats.org/officeDocument/2006/customXml" ds:itemID="{2D658A83-D58A-4ED0-9C01-CD731096F5C0}">
+<ds:datastoreItem xmlns:ds="http://schemas.openxmlformats.org/officeDocument/2006/customXml" ds:itemID="{827C8D5C-2543-4E2E-8B11-C86BEB893541}">
   <ds:schemaRefs>
     <ds:schemaRef ds:uri="http://schemas.openxmlformats.org/officeDocument/2006/bibliography"/>
   </ds:schemaRefs>

</xml_diff>

<commit_message>
update thiết kế dữ liệu
</commit_message>
<xml_diff>
--- a/03_Design/DesignDocument.docx
+++ b/03_Design/DesignDocument.docx
@@ -9956,10 +9956,10 @@
           <w:noProof/>
         </w:rPr>
         <w:drawing>
-          <wp:inline distT="0" distB="0" distL="0" distR="0" wp14:anchorId="29EDA513" wp14:editId="2B7FB457">
-            <wp:extent cx="6400800" cy="4476998"/>
+          <wp:inline distT="0" distB="0" distL="0" distR="0" wp14:anchorId="0707C012" wp14:editId="5ADE8E47">
+            <wp:extent cx="6400800" cy="4286885"/>
             <wp:effectExtent l="0" t="0" r="0" b="0"/>
-            <wp:docPr id="4" name="Picture 4"/>
+            <wp:docPr id="27" name="Picture 27"/>
             <wp:cNvGraphicFramePr>
               <a:graphicFrameLocks xmlns:a="http://schemas.openxmlformats.org/drawingml/2006/main" noChangeAspect="1"/>
             </wp:cNvGraphicFramePr>
@@ -9979,7 +9979,7 @@
                   <pic:spPr>
                     <a:xfrm>
                       <a:off x="0" y="0"/>
-                      <a:ext cx="6412995" cy="4485527"/>
+                      <a:ext cx="6400800" cy="4286885"/>
                     </a:xfrm>
                     <a:prstGeom prst="rect">
                       <a:avLst/>
@@ -9991,6 +9991,8 @@
           </wp:inline>
         </w:drawing>
       </w:r>
+      <w:bookmarkStart w:id="11" w:name="_GoBack"/>
+      <w:bookmarkEnd w:id="11"/>
     </w:p>
     <w:p>
       <w:pPr>
@@ -10052,7 +10054,7 @@
       <w:pPr>
         <w:pStyle w:val="Heading2"/>
       </w:pPr>
-      <w:bookmarkStart w:id="11" w:name="_Toc383898133"/>
+      <w:bookmarkStart w:id="12" w:name="_Toc383898133"/>
       <w:proofErr w:type="spellStart"/>
       <w:r>
         <w:t>Đặc</w:t>
@@ -10081,7 +10083,7 @@
       <w:r>
         <w:t>liệu</w:t>
       </w:r>
-      <w:bookmarkEnd w:id="11"/>
+      <w:bookmarkEnd w:id="12"/>
       <w:proofErr w:type="spellEnd"/>
     </w:p>
     <w:p>
@@ -10320,6 +10322,62 @@
       </w:r>
       <w:proofErr w:type="spellEnd"/>
       <w:r>
+        <w:t xml:space="preserve">, </w:t>
+      </w:r>
+      <w:proofErr w:type="spellStart"/>
+      <w:r>
+        <w:t>số</w:t>
+      </w:r>
+      <w:proofErr w:type="spellEnd"/>
+      <w:r>
+        <w:t xml:space="preserve"> </w:t>
+      </w:r>
+      <w:proofErr w:type="spellStart"/>
+      <w:r>
+        <w:t>thẻ</w:t>
+      </w:r>
+      <w:proofErr w:type="spellEnd"/>
+      <w:r>
+        <w:t xml:space="preserve"> </w:t>
+      </w:r>
+      <w:proofErr w:type="spellStart"/>
+      <w:r>
+        <w:t>nhận</w:t>
+      </w:r>
+      <w:proofErr w:type="spellEnd"/>
+      <w:r>
+        <w:t xml:space="preserve"> </w:t>
+      </w:r>
+      <w:proofErr w:type="spellStart"/>
+      <w:r>
+        <w:t>để</w:t>
+      </w:r>
+      <w:proofErr w:type="spellEnd"/>
+      <w:r>
+        <w:t xml:space="preserve"> </w:t>
+      </w:r>
+      <w:proofErr w:type="spellStart"/>
+      <w:r>
+        <w:t>cấm</w:t>
+      </w:r>
+      <w:proofErr w:type="spellEnd"/>
+      <w:r>
+        <w:t xml:space="preserve"> </w:t>
+      </w:r>
+      <w:proofErr w:type="spellStart"/>
+      <w:r>
+        <w:t>thi</w:t>
+      </w:r>
+      <w:proofErr w:type="spellEnd"/>
+      <w:r>
+        <w:t xml:space="preserve"> </w:t>
+      </w:r>
+      <w:proofErr w:type="spellStart"/>
+      <w:r>
+        <w:t>đấu</w:t>
+      </w:r>
+      <w:proofErr w:type="spellEnd"/>
+      <w:r>
         <w:t>.</w:t>
       </w:r>
     </w:p>
@@ -10332,10 +10390,10 @@
           <w:noProof/>
         </w:rPr>
         <w:drawing>
-          <wp:inline distT="0" distB="0" distL="0" distR="0" wp14:anchorId="646D9EA2" wp14:editId="654C75AF">
-            <wp:extent cx="4500748" cy="2661111"/>
+          <wp:inline distT="0" distB="0" distL="0" distR="0" wp14:anchorId="263680CE" wp14:editId="2D6FC71C">
+            <wp:extent cx="5082639" cy="2586356"/>
             <wp:effectExtent l="0" t="0" r="0" b="0"/>
-            <wp:docPr id="3" name="Picture 3"/>
+            <wp:docPr id="19" name="Picture 19"/>
             <wp:cNvGraphicFramePr>
               <a:graphicFrameLocks xmlns:a="http://schemas.openxmlformats.org/drawingml/2006/main" noChangeAspect="1"/>
             </wp:cNvGraphicFramePr>
@@ -10355,7 +10413,7 @@
                   <pic:spPr>
                     <a:xfrm>
                       <a:off x="0" y="0"/>
-                      <a:ext cx="4539991" cy="2684314"/>
+                      <a:ext cx="5152666" cy="2621990"/>
                     </a:xfrm>
                     <a:prstGeom prst="rect">
                       <a:avLst/>
@@ -10576,10 +10634,10 @@
           <w:noProof/>
         </w:rPr>
         <w:drawing>
-          <wp:inline distT="0" distB="0" distL="0" distR="0" wp14:anchorId="01195BC7" wp14:editId="3E6EAF59">
-            <wp:extent cx="4833257" cy="2056974"/>
+          <wp:inline distT="0" distB="0" distL="0" distR="0" wp14:anchorId="297ABE37" wp14:editId="20E382EB">
+            <wp:extent cx="5082639" cy="2109033"/>
             <wp:effectExtent l="0" t="0" r="0" b="0"/>
-            <wp:docPr id="5" name="Picture 5"/>
+            <wp:docPr id="20" name="Picture 20"/>
             <wp:cNvGraphicFramePr>
               <a:graphicFrameLocks xmlns:a="http://schemas.openxmlformats.org/drawingml/2006/main" noChangeAspect="1"/>
             </wp:cNvGraphicFramePr>
@@ -10599,7 +10657,7 @@
                   <pic:spPr>
                     <a:xfrm>
                       <a:off x="0" y="0"/>
-                      <a:ext cx="4873431" cy="2074072"/>
+                      <a:ext cx="5136068" cy="2131203"/>
                     </a:xfrm>
                     <a:prstGeom prst="rect">
                       <a:avLst/>
@@ -10889,10 +10947,10 @@
           <w:noProof/>
         </w:rPr>
         <w:drawing>
-          <wp:inline distT="0" distB="0" distL="0" distR="0" wp14:anchorId="71F11D31" wp14:editId="02B07779">
-            <wp:extent cx="4429496" cy="2514355"/>
+          <wp:inline distT="0" distB="0" distL="0" distR="0" wp14:anchorId="731CD775" wp14:editId="306DFEBC">
+            <wp:extent cx="4940135" cy="2649244"/>
             <wp:effectExtent l="0" t="0" r="0" b="0"/>
-            <wp:docPr id="6" name="Picture 6"/>
+            <wp:docPr id="7" name="Picture 7"/>
             <wp:cNvGraphicFramePr>
               <a:graphicFrameLocks xmlns:a="http://schemas.openxmlformats.org/drawingml/2006/main" noChangeAspect="1"/>
             </wp:cNvGraphicFramePr>
@@ -10912,7 +10970,7 @@
                   <pic:spPr>
                     <a:xfrm>
                       <a:off x="0" y="0"/>
-                      <a:ext cx="4465630" cy="2534866"/>
+                      <a:ext cx="4975487" cy="2668202"/>
                     </a:xfrm>
                     <a:prstGeom prst="rect">
                       <a:avLst/>
@@ -11041,6 +11099,110 @@
       </w:r>
       <w:proofErr w:type="spellEnd"/>
       <w:r>
+        <w:t xml:space="preserve"> </w:t>
+      </w:r>
+      <w:proofErr w:type="spellStart"/>
+      <w:r>
+        <w:t>gồm</w:t>
+      </w:r>
+      <w:proofErr w:type="spellEnd"/>
+      <w:r>
+        <w:t xml:space="preserve"> </w:t>
+      </w:r>
+      <w:proofErr w:type="spellStart"/>
+      <w:r>
+        <w:t>mã</w:t>
+      </w:r>
+      <w:proofErr w:type="spellEnd"/>
+      <w:r>
+        <w:t xml:space="preserve"> </w:t>
+      </w:r>
+      <w:proofErr w:type="spellStart"/>
+      <w:r>
+        <w:t>cầu</w:t>
+      </w:r>
+      <w:proofErr w:type="spellEnd"/>
+      <w:r>
+        <w:t xml:space="preserve"> </w:t>
+      </w:r>
+      <w:proofErr w:type="spellStart"/>
+      <w:r>
+        <w:t>thủ</w:t>
+      </w:r>
+      <w:proofErr w:type="spellEnd"/>
+      <w:r>
+        <w:t xml:space="preserve">, </w:t>
+      </w:r>
+      <w:proofErr w:type="spellStart"/>
+      <w:r>
+        <w:t>mã</w:t>
+      </w:r>
+      <w:proofErr w:type="spellEnd"/>
+      <w:r>
+        <w:t xml:space="preserve"> </w:t>
+      </w:r>
+      <w:proofErr w:type="spellStart"/>
+      <w:r>
+        <w:t>đội</w:t>
+      </w:r>
+      <w:proofErr w:type="spellEnd"/>
+      <w:r>
+        <w:t xml:space="preserve"> </w:t>
+      </w:r>
+      <w:proofErr w:type="spellStart"/>
+      <w:r>
+        <w:t>bóng</w:t>
+      </w:r>
+      <w:proofErr w:type="spellEnd"/>
+      <w:r>
+        <w:t xml:space="preserve">, </w:t>
+      </w:r>
+      <w:proofErr w:type="spellStart"/>
+      <w:r>
+        <w:t>mã</w:t>
+      </w:r>
+      <w:proofErr w:type="spellEnd"/>
+      <w:r>
+        <w:t xml:space="preserve"> </w:t>
+      </w:r>
+      <w:proofErr w:type="spellStart"/>
+      <w:r>
+        <w:t>trận</w:t>
+      </w:r>
+      <w:proofErr w:type="spellEnd"/>
+      <w:r>
+        <w:t xml:space="preserve"> </w:t>
+      </w:r>
+      <w:proofErr w:type="spellStart"/>
+      <w:r>
+        <w:t>ghi</w:t>
+      </w:r>
+      <w:proofErr w:type="spellEnd"/>
+      <w:r>
+        <w:t xml:space="preserve"> </w:t>
+      </w:r>
+      <w:proofErr w:type="spellStart"/>
+      <w:r>
+        <w:t>bàn</w:t>
+      </w:r>
+      <w:proofErr w:type="spellEnd"/>
+      <w:r>
+        <w:t xml:space="preserve">, </w:t>
+      </w:r>
+      <w:proofErr w:type="spellStart"/>
+      <w:r>
+        <w:t>số</w:t>
+      </w:r>
+      <w:proofErr w:type="spellEnd"/>
+      <w:r>
+        <w:t xml:space="preserve"> </w:t>
+      </w:r>
+      <w:proofErr w:type="spellStart"/>
+      <w:r>
+        <w:t>bàn</w:t>
+      </w:r>
+      <w:proofErr w:type="spellEnd"/>
+      <w:r>
         <w:t>.</w:t>
       </w:r>
     </w:p>
@@ -11050,12 +11212,11 @@
         <w:rPr>
           <w:noProof/>
         </w:rPr>
-        <w:lastRenderedPageBreak/>
         <w:drawing>
-          <wp:inline distT="0" distB="0" distL="0" distR="0" wp14:anchorId="08E5C661" wp14:editId="2FFB7D11">
-            <wp:extent cx="5450774" cy="2265436"/>
+          <wp:inline distT="0" distB="0" distL="0" distR="0" wp14:anchorId="6A313F5E" wp14:editId="66C28CFF">
+            <wp:extent cx="5249334" cy="1840675"/>
             <wp:effectExtent l="0" t="0" r="0" b="0"/>
-            <wp:docPr id="8" name="Picture 8"/>
+            <wp:docPr id="18" name="Picture 18"/>
             <wp:cNvGraphicFramePr>
               <a:graphicFrameLocks xmlns:a="http://schemas.openxmlformats.org/drawingml/2006/main" noChangeAspect="1"/>
             </wp:cNvGraphicFramePr>
@@ -11075,7 +11236,7 @@
                   <pic:spPr>
                     <a:xfrm>
                       <a:off x="0" y="0"/>
-                      <a:ext cx="5458304" cy="2268566"/>
+                      <a:ext cx="5310227" cy="1862027"/>
                     </a:xfrm>
                     <a:prstGeom prst="rect">
                       <a:avLst/>
@@ -11089,11 +11250,6 @@
       </w:r>
     </w:p>
     <w:p/>
-    <w:p/>
-    <w:p/>
-    <w:p/>
-    <w:p/>
-    <w:p/>
     <w:p>
       <w:pPr>
         <w:pStyle w:val="ListParagraph"/>
@@ -11315,7 +11471,6 @@
       </w:r>
     </w:p>
     <w:p/>
-    <w:p/>
     <w:p>
       <w:r>
         <w:t xml:space="preserve">           </w:t>
@@ -11325,10 +11480,10 @@
           <w:noProof/>
         </w:rPr>
         <w:drawing>
-          <wp:inline distT="0" distB="0" distL="0" distR="0" wp14:anchorId="5D8D5BBE" wp14:editId="6C2F0ED1">
-            <wp:extent cx="5098765" cy="1425039"/>
+          <wp:inline distT="0" distB="0" distL="0" distR="0" wp14:anchorId="5349946C" wp14:editId="05E0B203">
+            <wp:extent cx="4916384" cy="1178929"/>
             <wp:effectExtent l="0" t="0" r="0" b="0"/>
-            <wp:docPr id="9" name="Picture 9"/>
+            <wp:docPr id="13" name="Picture 13"/>
             <wp:cNvGraphicFramePr>
               <a:graphicFrameLocks xmlns:a="http://schemas.openxmlformats.org/drawingml/2006/main" noChangeAspect="1"/>
             </wp:cNvGraphicFramePr>
@@ -11348,7 +11503,7 @@
                   <pic:spPr>
                     <a:xfrm>
                       <a:off x="0" y="0"/>
-                      <a:ext cx="5152574" cy="1440078"/>
+                      <a:ext cx="4969729" cy="1191721"/>
                     </a:xfrm>
                     <a:prstGeom prst="rect">
                       <a:avLst/>
@@ -11568,12 +11723,11 @@
         <w:rPr>
           <w:noProof/>
         </w:rPr>
-        <w:lastRenderedPageBreak/>
         <w:drawing>
-          <wp:inline distT="0" distB="0" distL="0" distR="0" wp14:anchorId="0C3276AD" wp14:editId="78B897FE">
-            <wp:extent cx="5474525" cy="1400765"/>
+          <wp:inline distT="0" distB="0" distL="0" distR="0" wp14:anchorId="3DA47382" wp14:editId="764DC4EB">
+            <wp:extent cx="4856794" cy="1144996"/>
             <wp:effectExtent l="0" t="0" r="0" b="0"/>
-            <wp:docPr id="10" name="Picture 10"/>
+            <wp:docPr id="17" name="Picture 17"/>
             <wp:cNvGraphicFramePr>
               <a:graphicFrameLocks xmlns:a="http://schemas.openxmlformats.org/drawingml/2006/main" noChangeAspect="1"/>
             </wp:cNvGraphicFramePr>
@@ -11593,7 +11747,7 @@
                   <pic:spPr>
                     <a:xfrm>
                       <a:off x="0" y="0"/>
-                      <a:ext cx="5606769" cy="1434602"/>
+                      <a:ext cx="4909553" cy="1157434"/>
                     </a:xfrm>
                     <a:prstGeom prst="rect">
                       <a:avLst/>
@@ -11806,219 +11960,10 @@
           <w:noProof/>
         </w:rPr>
         <w:drawing>
-          <wp:inline distT="0" distB="0" distL="0" distR="0" wp14:anchorId="44D70FFE" wp14:editId="10E0DE21">
-            <wp:extent cx="5450774" cy="1424938"/>
+          <wp:inline distT="0" distB="0" distL="0" distR="0" wp14:anchorId="58152ACF" wp14:editId="5677D0E9">
+            <wp:extent cx="5070133" cy="1235033"/>
             <wp:effectExtent l="0" t="0" r="0" b="0"/>
-            <wp:docPr id="11" name="Picture 11"/>
-            <wp:cNvGraphicFramePr>
-              <a:graphicFrameLocks xmlns:a="http://schemas.openxmlformats.org/drawingml/2006/main" noChangeAspect="1"/>
-            </wp:cNvGraphicFramePr>
-            <a:graphic xmlns:a="http://schemas.openxmlformats.org/drawingml/2006/main">
-              <a:graphicData uri="http://schemas.openxmlformats.org/drawingml/2006/picture">
-                <pic:pic xmlns:pic="http://schemas.openxmlformats.org/drawingml/2006/picture">
-                  <pic:nvPicPr>
-                    <pic:cNvPr id="1" name=""/>
-                    <pic:cNvPicPr/>
-                  </pic:nvPicPr>
-                  <pic:blipFill>
-                    <a:blip r:embed="rId22"/>
-                    <a:stretch>
-                      <a:fillRect/>
-                    </a:stretch>
-                  </pic:blipFill>
-                  <pic:spPr>
-                    <a:xfrm>
-                      <a:off x="0" y="0"/>
-                      <a:ext cx="5678268" cy="1484409"/>
-                    </a:xfrm>
-                    <a:prstGeom prst="rect">
-                      <a:avLst/>
-                    </a:prstGeom>
-                  </pic:spPr>
-                </pic:pic>
-              </a:graphicData>
-            </a:graphic>
-          </wp:inline>
-        </w:drawing>
-      </w:r>
-    </w:p>
-    <w:p>
-      <w:pPr>
-        <w:pStyle w:val="ListParagraph"/>
-      </w:pPr>
-    </w:p>
-    <w:p>
-      <w:pPr>
-        <w:pStyle w:val="ListParagraph"/>
-        <w:numPr>
-          <w:ilvl w:val="0"/>
-          <w:numId w:val="33"/>
-        </w:numPr>
-      </w:pPr>
-      <w:proofErr w:type="spellStart"/>
-      <w:r>
-        <w:t>Bảng</w:t>
-      </w:r>
-      <w:proofErr w:type="spellEnd"/>
-      <w:r>
-        <w:t xml:space="preserve"> </w:t>
-      </w:r>
-      <w:proofErr w:type="spellStart"/>
-      <w:r>
-        <w:t>KetQua</w:t>
-      </w:r>
-      <w:proofErr w:type="spellEnd"/>
-    </w:p>
-    <w:p>
-      <w:pPr>
-        <w:pStyle w:val="ListParagraph"/>
-        <w:numPr>
-          <w:ilvl w:val="0"/>
-          <w:numId w:val="34"/>
-        </w:numPr>
-      </w:pPr>
-      <w:proofErr w:type="spellStart"/>
-      <w:r>
-        <w:t>Chứa</w:t>
-      </w:r>
-      <w:proofErr w:type="spellEnd"/>
-      <w:r>
-        <w:t xml:space="preserve"> </w:t>
-      </w:r>
-      <w:proofErr w:type="spellStart"/>
-      <w:r>
-        <w:t>thông</w:t>
-      </w:r>
-      <w:proofErr w:type="spellEnd"/>
-      <w:r>
-        <w:t xml:space="preserve"> tin </w:t>
-      </w:r>
-      <w:proofErr w:type="spellStart"/>
-      <w:r>
-        <w:t>kết</w:t>
-      </w:r>
-      <w:proofErr w:type="spellEnd"/>
-      <w:r>
-        <w:t xml:space="preserve"> </w:t>
-      </w:r>
-      <w:proofErr w:type="spellStart"/>
-      <w:r>
-        <w:t>quả</w:t>
-      </w:r>
-      <w:proofErr w:type="spellEnd"/>
-      <w:r>
-        <w:t xml:space="preserve"> </w:t>
-      </w:r>
-      <w:proofErr w:type="spellStart"/>
-      <w:r>
-        <w:t>trận</w:t>
-      </w:r>
-      <w:proofErr w:type="spellEnd"/>
-      <w:r>
-        <w:t xml:space="preserve"> </w:t>
-      </w:r>
-      <w:proofErr w:type="spellStart"/>
-      <w:r>
-        <w:t>đấu</w:t>
-      </w:r>
-      <w:proofErr w:type="spellEnd"/>
-      <w:r>
-        <w:t xml:space="preserve"> </w:t>
-      </w:r>
-      <w:proofErr w:type="spellStart"/>
-      <w:r>
-        <w:t>gồm</w:t>
-      </w:r>
-      <w:proofErr w:type="spellEnd"/>
-      <w:r>
-        <w:t xml:space="preserve"> </w:t>
-      </w:r>
-      <w:proofErr w:type="spellStart"/>
-      <w:r>
-        <w:t>mã</w:t>
-      </w:r>
-      <w:proofErr w:type="spellEnd"/>
-      <w:r>
-        <w:t xml:space="preserve"> </w:t>
-      </w:r>
-      <w:proofErr w:type="spellStart"/>
-      <w:r>
-        <w:t>trận</w:t>
-      </w:r>
-      <w:proofErr w:type="spellEnd"/>
-      <w:r>
-        <w:t xml:space="preserve"> </w:t>
-      </w:r>
-      <w:proofErr w:type="spellStart"/>
-      <w:r>
-        <w:t>đấu</w:t>
-      </w:r>
-      <w:proofErr w:type="spellEnd"/>
-      <w:r>
-        <w:t xml:space="preserve"> </w:t>
-      </w:r>
-      <w:proofErr w:type="spellStart"/>
-      <w:r>
-        <w:t>và</w:t>
-      </w:r>
-      <w:proofErr w:type="spellEnd"/>
-      <w:r>
-        <w:t xml:space="preserve"> </w:t>
-      </w:r>
-      <w:proofErr w:type="spellStart"/>
-      <w:r>
-        <w:t>số</w:t>
-      </w:r>
-      <w:proofErr w:type="spellEnd"/>
-      <w:r>
-        <w:t xml:space="preserve"> </w:t>
-      </w:r>
-      <w:proofErr w:type="spellStart"/>
-      <w:r>
-        <w:t>bàn</w:t>
-      </w:r>
-      <w:proofErr w:type="spellEnd"/>
-      <w:r>
-        <w:t xml:space="preserve"> </w:t>
-      </w:r>
-      <w:proofErr w:type="spellStart"/>
-      <w:r>
-        <w:t>thắng</w:t>
-      </w:r>
-      <w:proofErr w:type="spellEnd"/>
-      <w:r>
-        <w:t xml:space="preserve"> </w:t>
-      </w:r>
-      <w:proofErr w:type="spellStart"/>
-      <w:r>
-        <w:t>của</w:t>
-      </w:r>
-      <w:proofErr w:type="spellEnd"/>
-      <w:r>
-        <w:t xml:space="preserve"> 2 </w:t>
-      </w:r>
-      <w:proofErr w:type="spellStart"/>
-      <w:r>
-        <w:t>đội</w:t>
-      </w:r>
-      <w:proofErr w:type="spellEnd"/>
-      <w:r>
-        <w:t>.</w:t>
-      </w:r>
-    </w:p>
-    <w:p>
-      <w:pPr>
-        <w:pStyle w:val="ListParagraph"/>
-      </w:pPr>
-      <w:r>
-        <w:rPr>
-          <w:noProof/>
-        </w:rPr>
-        <w:drawing>
-          <wp:inline distT="0" distB="0" distL="0" distR="0" wp14:anchorId="1559CE15" wp14:editId="4FE2FA28">
-            <wp:extent cx="5128418" cy="1531917"/>
-            <wp:effectExtent l="0" t="0" r="0" b="0"/>
-            <wp:docPr id="12" name="Picture 12"/>
+            <wp:docPr id="16" name="Picture 16"/>
             <wp:cNvGraphicFramePr>
               <a:graphicFrameLocks xmlns:a="http://schemas.openxmlformats.org/drawingml/2006/main" noChangeAspect="1"/>
             </wp:cNvGraphicFramePr>
@@ -12038,7 +11983,7 @@
                   <pic:spPr>
                     <a:xfrm>
                       <a:off x="0" y="0"/>
-                      <a:ext cx="5358059" cy="1600513"/>
+                      <a:ext cx="5177549" cy="1261199"/>
                     </a:xfrm>
                     <a:prstGeom prst="rect">
                       <a:avLst/>
@@ -12050,8 +11995,11 @@
           </wp:inline>
         </w:drawing>
       </w:r>
-      <w:bookmarkStart w:id="12" w:name="_GoBack"/>
-      <w:bookmarkEnd w:id="12"/>
+    </w:p>
+    <w:p>
+      <w:pPr>
+        <w:pStyle w:val="ListParagraph"/>
+      </w:pPr>
     </w:p>
     <w:p>
       <w:pPr>
@@ -12071,7 +12019,7 @@
       </w:r>
       <w:proofErr w:type="spellStart"/>
       <w:r>
-        <w:t>BangThamSo</w:t>
+        <w:t>KetQua</w:t>
       </w:r>
       <w:proofErr w:type="spellEnd"/>
     </w:p>
@@ -12101,15 +12049,95 @@
       </w:r>
       <w:proofErr w:type="spellStart"/>
       <w:r>
-        <w:t>ràng</w:t>
-      </w:r>
-      <w:proofErr w:type="spellEnd"/>
-      <w:r>
-        <w:t xml:space="preserve"> </w:t>
-      </w:r>
-      <w:proofErr w:type="spellStart"/>
-      <w:r>
-        <w:t>buộc</w:t>
+        <w:t>kết</w:t>
+      </w:r>
+      <w:proofErr w:type="spellEnd"/>
+      <w:r>
+        <w:t xml:space="preserve"> </w:t>
+      </w:r>
+      <w:proofErr w:type="spellStart"/>
+      <w:r>
+        <w:t>quả</w:t>
+      </w:r>
+      <w:proofErr w:type="spellEnd"/>
+      <w:r>
+        <w:t xml:space="preserve"> </w:t>
+      </w:r>
+      <w:proofErr w:type="spellStart"/>
+      <w:r>
+        <w:t>trận</w:t>
+      </w:r>
+      <w:proofErr w:type="spellEnd"/>
+      <w:r>
+        <w:t xml:space="preserve"> </w:t>
+      </w:r>
+      <w:proofErr w:type="spellStart"/>
+      <w:r>
+        <w:t>đấu</w:t>
+      </w:r>
+      <w:proofErr w:type="spellEnd"/>
+      <w:r>
+        <w:t xml:space="preserve"> </w:t>
+      </w:r>
+      <w:proofErr w:type="spellStart"/>
+      <w:r>
+        <w:t>gồm</w:t>
+      </w:r>
+      <w:proofErr w:type="spellEnd"/>
+      <w:r>
+        <w:t xml:space="preserve"> </w:t>
+      </w:r>
+      <w:proofErr w:type="spellStart"/>
+      <w:r>
+        <w:t>mã</w:t>
+      </w:r>
+      <w:proofErr w:type="spellEnd"/>
+      <w:r>
+        <w:t xml:space="preserve"> </w:t>
+      </w:r>
+      <w:proofErr w:type="spellStart"/>
+      <w:r>
+        <w:t>trận</w:t>
+      </w:r>
+      <w:proofErr w:type="spellEnd"/>
+      <w:r>
+        <w:t xml:space="preserve"> </w:t>
+      </w:r>
+      <w:proofErr w:type="spellStart"/>
+      <w:r>
+        <w:t>đấu</w:t>
+      </w:r>
+      <w:proofErr w:type="spellEnd"/>
+      <w:r>
+        <w:t xml:space="preserve"> </w:t>
+      </w:r>
+      <w:proofErr w:type="spellStart"/>
+      <w:r>
+        <w:t>và</w:t>
+      </w:r>
+      <w:proofErr w:type="spellEnd"/>
+      <w:r>
+        <w:t xml:space="preserve"> </w:t>
+      </w:r>
+      <w:proofErr w:type="spellStart"/>
+      <w:r>
+        <w:t>số</w:t>
+      </w:r>
+      <w:proofErr w:type="spellEnd"/>
+      <w:r>
+        <w:t xml:space="preserve"> </w:t>
+      </w:r>
+      <w:proofErr w:type="spellStart"/>
+      <w:r>
+        <w:t>bàn</w:t>
+      </w:r>
+      <w:proofErr w:type="spellEnd"/>
+      <w:r>
+        <w:t xml:space="preserve"> </w:t>
+      </w:r>
+      <w:proofErr w:type="spellStart"/>
+      <w:r>
+        <w:t>thắng</w:t>
       </w:r>
       <w:proofErr w:type="spellEnd"/>
       <w:r>
@@ -12121,147 +12149,11 @@
       </w:r>
       <w:proofErr w:type="spellEnd"/>
       <w:r>
-        <w:t xml:space="preserve"> </w:t>
-      </w:r>
-      <w:proofErr w:type="spellStart"/>
-      <w:r>
-        <w:t>các</w:t>
-      </w:r>
-      <w:proofErr w:type="spellEnd"/>
-      <w:r>
-        <w:t xml:space="preserve"> </w:t>
+        <w:t xml:space="preserve"> 2 </w:t>
       </w:r>
       <w:proofErr w:type="spellStart"/>
       <w:r>
         <w:t>đội</w:t>
-      </w:r>
-      <w:proofErr w:type="spellEnd"/>
-      <w:r>
-        <w:t xml:space="preserve"> </w:t>
-      </w:r>
-      <w:proofErr w:type="spellStart"/>
-      <w:r>
-        <w:t>bóng</w:t>
-      </w:r>
-      <w:proofErr w:type="spellEnd"/>
-      <w:r>
-        <w:t xml:space="preserve"> </w:t>
-      </w:r>
-      <w:proofErr w:type="spellStart"/>
-      <w:r>
-        <w:t>gồm</w:t>
-      </w:r>
-      <w:proofErr w:type="spellEnd"/>
-      <w:r>
-        <w:t xml:space="preserve"> </w:t>
-      </w:r>
-      <w:proofErr w:type="spellStart"/>
-      <w:r>
-        <w:t>số</w:t>
-      </w:r>
-      <w:proofErr w:type="spellEnd"/>
-      <w:r>
-        <w:t xml:space="preserve"> </w:t>
-      </w:r>
-      <w:proofErr w:type="spellStart"/>
-      <w:r>
-        <w:t>cầu</w:t>
-      </w:r>
-      <w:proofErr w:type="spellEnd"/>
-      <w:r>
-        <w:t xml:space="preserve"> </w:t>
-      </w:r>
-      <w:proofErr w:type="spellStart"/>
-      <w:r>
-        <w:t>thủ</w:t>
-      </w:r>
-      <w:proofErr w:type="spellEnd"/>
-      <w:r>
-        <w:t xml:space="preserve"> </w:t>
-      </w:r>
-      <w:proofErr w:type="spellStart"/>
-      <w:r>
-        <w:t>ít</w:t>
-      </w:r>
-      <w:proofErr w:type="spellEnd"/>
-      <w:r>
-        <w:t xml:space="preserve"> </w:t>
-      </w:r>
-      <w:proofErr w:type="spellStart"/>
-      <w:r>
-        <w:t>nhất</w:t>
-      </w:r>
-      <w:proofErr w:type="spellEnd"/>
-      <w:r>
-        <w:t xml:space="preserve">, </w:t>
-      </w:r>
-      <w:proofErr w:type="spellStart"/>
-      <w:r>
-        <w:t>nhiều</w:t>
-      </w:r>
-      <w:proofErr w:type="spellEnd"/>
-      <w:r>
-        <w:t xml:space="preserve"> </w:t>
-      </w:r>
-      <w:proofErr w:type="spellStart"/>
-      <w:r>
-        <w:t>nhất</w:t>
-      </w:r>
-      <w:proofErr w:type="spellEnd"/>
-      <w:r>
-        <w:t xml:space="preserve">, </w:t>
-      </w:r>
-      <w:proofErr w:type="spellStart"/>
-      <w:r>
-        <w:t>tuổi</w:t>
-      </w:r>
-      <w:proofErr w:type="spellEnd"/>
-      <w:r>
-        <w:t xml:space="preserve"> </w:t>
-      </w:r>
-      <w:proofErr w:type="spellStart"/>
-      <w:r>
-        <w:t>ít</w:t>
-      </w:r>
-      <w:proofErr w:type="spellEnd"/>
-      <w:r>
-        <w:t xml:space="preserve"> </w:t>
-      </w:r>
-      <w:proofErr w:type="spellStart"/>
-      <w:r>
-        <w:t>nhất</w:t>
-      </w:r>
-      <w:proofErr w:type="spellEnd"/>
-      <w:r>
-        <w:t xml:space="preserve"> </w:t>
-      </w:r>
-      <w:proofErr w:type="spellStart"/>
-      <w:r>
-        <w:t>và</w:t>
-      </w:r>
-      <w:proofErr w:type="spellEnd"/>
-      <w:r>
-        <w:t xml:space="preserve"> </w:t>
-      </w:r>
-      <w:proofErr w:type="spellStart"/>
-      <w:r>
-        <w:t>tuổi</w:t>
-      </w:r>
-      <w:proofErr w:type="spellEnd"/>
-      <w:r>
-        <w:t xml:space="preserve"> </w:t>
-      </w:r>
-      <w:proofErr w:type="spellStart"/>
-      <w:r>
-        <w:t>tối</w:t>
-      </w:r>
-      <w:proofErr w:type="spellEnd"/>
-      <w:r>
-        <w:t xml:space="preserve"> </w:t>
-      </w:r>
-      <w:proofErr w:type="spellStart"/>
-      <w:r>
-        <w:t>đa</w:t>
       </w:r>
       <w:proofErr w:type="spellEnd"/>
       <w:r>
@@ -12278,10 +12170,10 @@
         </w:rPr>
         <w:lastRenderedPageBreak/>
         <w:drawing>
-          <wp:inline distT="0" distB="0" distL="0" distR="0" wp14:anchorId="634D65B2" wp14:editId="5CB10ADB">
-            <wp:extent cx="4963886" cy="1791092"/>
+          <wp:inline distT="0" distB="0" distL="0" distR="0" wp14:anchorId="3CA0112A" wp14:editId="7CB00775">
+            <wp:extent cx="5031556" cy="1508167"/>
             <wp:effectExtent l="0" t="0" r="0" b="0"/>
-            <wp:docPr id="14" name="Picture 14"/>
+            <wp:docPr id="22" name="Picture 22"/>
             <wp:cNvGraphicFramePr>
               <a:graphicFrameLocks xmlns:a="http://schemas.openxmlformats.org/drawingml/2006/main" noChangeAspect="1"/>
             </wp:cNvGraphicFramePr>
@@ -12301,7 +12193,267 @@
                   <pic:spPr>
                     <a:xfrm>
                       <a:off x="0" y="0"/>
-                      <a:ext cx="5017727" cy="1810519"/>
+                      <a:ext cx="5076433" cy="1521619"/>
+                    </a:xfrm>
+                    <a:prstGeom prst="rect">
+                      <a:avLst/>
+                    </a:prstGeom>
+                  </pic:spPr>
+                </pic:pic>
+              </a:graphicData>
+            </a:graphic>
+          </wp:inline>
+        </w:drawing>
+      </w:r>
+    </w:p>
+    <w:p>
+      <w:pPr>
+        <w:pStyle w:val="ListParagraph"/>
+        <w:numPr>
+          <w:ilvl w:val="0"/>
+          <w:numId w:val="33"/>
+        </w:numPr>
+      </w:pPr>
+      <w:proofErr w:type="spellStart"/>
+      <w:r>
+        <w:t>Bảng</w:t>
+      </w:r>
+      <w:proofErr w:type="spellEnd"/>
+      <w:r>
+        <w:t xml:space="preserve"> </w:t>
+      </w:r>
+      <w:proofErr w:type="spellStart"/>
+      <w:r>
+        <w:t>BangThamSo</w:t>
+      </w:r>
+      <w:proofErr w:type="spellEnd"/>
+    </w:p>
+    <w:p>
+      <w:pPr>
+        <w:pStyle w:val="ListParagraph"/>
+        <w:numPr>
+          <w:ilvl w:val="0"/>
+          <w:numId w:val="34"/>
+        </w:numPr>
+      </w:pPr>
+      <w:proofErr w:type="spellStart"/>
+      <w:r>
+        <w:t>Chứa</w:t>
+      </w:r>
+      <w:proofErr w:type="spellEnd"/>
+      <w:r>
+        <w:t xml:space="preserve"> </w:t>
+      </w:r>
+      <w:proofErr w:type="spellStart"/>
+      <w:r>
+        <w:t>thông</w:t>
+      </w:r>
+      <w:proofErr w:type="spellEnd"/>
+      <w:r>
+        <w:t xml:space="preserve"> tin </w:t>
+      </w:r>
+      <w:proofErr w:type="spellStart"/>
+      <w:r>
+        <w:t>ràng</w:t>
+      </w:r>
+      <w:proofErr w:type="spellEnd"/>
+      <w:r>
+        <w:t xml:space="preserve"> </w:t>
+      </w:r>
+      <w:proofErr w:type="spellStart"/>
+      <w:r>
+        <w:t>buộc</w:t>
+      </w:r>
+      <w:proofErr w:type="spellEnd"/>
+      <w:r>
+        <w:t xml:space="preserve"> </w:t>
+      </w:r>
+      <w:proofErr w:type="spellStart"/>
+      <w:r>
+        <w:t>của</w:t>
+      </w:r>
+      <w:proofErr w:type="spellEnd"/>
+      <w:r>
+        <w:t xml:space="preserve"> </w:t>
+      </w:r>
+      <w:proofErr w:type="spellStart"/>
+      <w:r>
+        <w:t>các</w:t>
+      </w:r>
+      <w:proofErr w:type="spellEnd"/>
+      <w:r>
+        <w:t xml:space="preserve"> </w:t>
+      </w:r>
+      <w:proofErr w:type="spellStart"/>
+      <w:r>
+        <w:t>đội</w:t>
+      </w:r>
+      <w:proofErr w:type="spellEnd"/>
+      <w:r>
+        <w:t xml:space="preserve"> </w:t>
+      </w:r>
+      <w:proofErr w:type="spellStart"/>
+      <w:r>
+        <w:t>bóng</w:t>
+      </w:r>
+      <w:proofErr w:type="spellEnd"/>
+      <w:r>
+        <w:t xml:space="preserve"> </w:t>
+      </w:r>
+      <w:proofErr w:type="spellStart"/>
+      <w:r>
+        <w:t>gồm</w:t>
+      </w:r>
+      <w:proofErr w:type="spellEnd"/>
+      <w:r>
+        <w:t xml:space="preserve"> </w:t>
+      </w:r>
+      <w:proofErr w:type="spellStart"/>
+      <w:r>
+        <w:t>số</w:t>
+      </w:r>
+      <w:proofErr w:type="spellEnd"/>
+      <w:r>
+        <w:t xml:space="preserve"> </w:t>
+      </w:r>
+      <w:proofErr w:type="spellStart"/>
+      <w:r>
+        <w:t>cầu</w:t>
+      </w:r>
+      <w:proofErr w:type="spellEnd"/>
+      <w:r>
+        <w:t xml:space="preserve"> </w:t>
+      </w:r>
+      <w:proofErr w:type="spellStart"/>
+      <w:r>
+        <w:t>thủ</w:t>
+      </w:r>
+      <w:proofErr w:type="spellEnd"/>
+      <w:r>
+        <w:t xml:space="preserve"> </w:t>
+      </w:r>
+      <w:proofErr w:type="spellStart"/>
+      <w:r>
+        <w:t>ít</w:t>
+      </w:r>
+      <w:proofErr w:type="spellEnd"/>
+      <w:r>
+        <w:t xml:space="preserve"> </w:t>
+      </w:r>
+      <w:proofErr w:type="spellStart"/>
+      <w:r>
+        <w:t>nhất</w:t>
+      </w:r>
+      <w:proofErr w:type="spellEnd"/>
+      <w:r>
+        <w:t xml:space="preserve">, </w:t>
+      </w:r>
+      <w:proofErr w:type="spellStart"/>
+      <w:r>
+        <w:t>nhiều</w:t>
+      </w:r>
+      <w:proofErr w:type="spellEnd"/>
+      <w:r>
+        <w:t xml:space="preserve"> </w:t>
+      </w:r>
+      <w:proofErr w:type="spellStart"/>
+      <w:r>
+        <w:t>nhất</w:t>
+      </w:r>
+      <w:proofErr w:type="spellEnd"/>
+      <w:r>
+        <w:t xml:space="preserve">, </w:t>
+      </w:r>
+      <w:proofErr w:type="spellStart"/>
+      <w:r>
+        <w:t>tuổi</w:t>
+      </w:r>
+      <w:proofErr w:type="spellEnd"/>
+      <w:r>
+        <w:t xml:space="preserve"> </w:t>
+      </w:r>
+      <w:proofErr w:type="spellStart"/>
+      <w:r>
+        <w:t>ít</w:t>
+      </w:r>
+      <w:proofErr w:type="spellEnd"/>
+      <w:r>
+        <w:t xml:space="preserve"> </w:t>
+      </w:r>
+      <w:proofErr w:type="spellStart"/>
+      <w:r>
+        <w:t>nhất</w:t>
+      </w:r>
+      <w:proofErr w:type="spellEnd"/>
+      <w:r>
+        <w:t xml:space="preserve"> </w:t>
+      </w:r>
+      <w:proofErr w:type="spellStart"/>
+      <w:r>
+        <w:t>và</w:t>
+      </w:r>
+      <w:proofErr w:type="spellEnd"/>
+      <w:r>
+        <w:t xml:space="preserve"> </w:t>
+      </w:r>
+      <w:proofErr w:type="spellStart"/>
+      <w:r>
+        <w:t>tuổi</w:t>
+      </w:r>
+      <w:proofErr w:type="spellEnd"/>
+      <w:r>
+        <w:t xml:space="preserve"> </w:t>
+      </w:r>
+      <w:proofErr w:type="spellStart"/>
+      <w:r>
+        <w:t>tối</w:t>
+      </w:r>
+      <w:proofErr w:type="spellEnd"/>
+      <w:r>
+        <w:t xml:space="preserve"> </w:t>
+      </w:r>
+      <w:proofErr w:type="spellStart"/>
+      <w:r>
+        <w:t>đa</w:t>
+      </w:r>
+      <w:proofErr w:type="spellEnd"/>
+      <w:r>
+        <w:t>.</w:t>
+      </w:r>
+    </w:p>
+    <w:p>
+      <w:pPr>
+        <w:pStyle w:val="ListParagraph"/>
+      </w:pPr>
+      <w:r>
+        <w:rPr>
+          <w:noProof/>
+        </w:rPr>
+        <w:drawing>
+          <wp:inline distT="0" distB="0" distL="0" distR="0" wp14:anchorId="68F3A4CF" wp14:editId="4371391D">
+            <wp:extent cx="4940135" cy="1765241"/>
+            <wp:effectExtent l="0" t="0" r="0" b="0"/>
+            <wp:docPr id="21" name="Picture 21"/>
+            <wp:cNvGraphicFramePr>
+              <a:graphicFrameLocks xmlns:a="http://schemas.openxmlformats.org/drawingml/2006/main" noChangeAspect="1"/>
+            </wp:cNvGraphicFramePr>
+            <a:graphic xmlns:a="http://schemas.openxmlformats.org/drawingml/2006/main">
+              <a:graphicData uri="http://schemas.openxmlformats.org/drawingml/2006/picture">
+                <pic:pic xmlns:pic="http://schemas.openxmlformats.org/drawingml/2006/picture">
+                  <pic:nvPicPr>
+                    <pic:cNvPr id="1" name=""/>
+                    <pic:cNvPicPr/>
+                  </pic:nvPicPr>
+                  <pic:blipFill>
+                    <a:blip r:embed="rId25"/>
+                    <a:stretch>
+                      <a:fillRect/>
+                    </a:stretch>
+                  </pic:blipFill>
+                  <pic:spPr>
+                    <a:xfrm>
+                      <a:off x="0" y="0"/>
+                      <a:ext cx="4971825" cy="1776565"/>
                     </a:xfrm>
                     <a:prstGeom prst="rect">
                       <a:avLst/>
@@ -19940,6 +20092,7 @@
     <w:rsid w:val="0036061B"/>
     <w:rsid w:val="00372ECC"/>
     <w:rsid w:val="003B45ED"/>
+    <w:rsid w:val="004776F6"/>
     <w:rsid w:val="004B2812"/>
     <w:rsid w:val="0054533F"/>
     <w:rsid w:val="005D6483"/>
@@ -20760,7 +20913,7 @@
 </file>
 
 <file path=customXml/itemProps2.xml><?xml version="1.0" encoding="utf-8"?>
-<ds:datastoreItem xmlns:ds="http://schemas.openxmlformats.org/officeDocument/2006/customXml" ds:itemID="{10D6595B-C06C-45EB-816B-1DE8D4BC0EF3}">
+<ds:datastoreItem xmlns:ds="http://schemas.openxmlformats.org/officeDocument/2006/customXml" ds:itemID="{68AB120C-FC50-4681-8FFB-D01F019976C1}">
   <ds:schemaRefs>
     <ds:schemaRef ds:uri="http://schemas.openxmlformats.org/officeDocument/2006/bibliography"/>
   </ds:schemaRefs>

</xml_diff>